<commit_message>
Fixing typo pointed out by Andrea
</commit_message>
<xml_diff>
--- a/Solutions/Solution_1.docx
+++ b/Solutions/Solution_1.docx
@@ -211,12 +211,6 @@
       </w:r>
     </w:p>
     <w:p>
-      <w:pPr>
-        <w:numPr>
-          <w:numId w:val="1"/>
-          <w:ilvl w:val="0"/>
-        </w:numPr>
-      </w:pPr>
       <m:oMathPara>
         <m:oMathParaPr>
           <m:jc m:val="center"/>
@@ -432,6 +426,7 @@
     </w:p>
     <w:p>
       <w:pPr>
+        <w:pStyle w:val="Compact"/>
         <w:numPr>
           <w:numId w:val="3"/>
           <w:ilvl w:val="1"/>
@@ -468,12 +463,6 @@
       </w:r>
     </w:p>
     <w:p>
-      <w:pPr>
-        <w:numPr>
-          <w:numId w:val="1"/>
-          <w:ilvl w:val="0"/>
-        </w:numPr>
-      </w:pPr>
       <m:oMathPara>
         <m:oMathParaPr>
           <m:jc m:val="center"/>
@@ -792,6 +781,7 @@
     </w:p>
     <w:p>
       <w:pPr>
+        <w:pStyle w:val="Compact"/>
         <w:numPr>
           <w:numId w:val="4"/>
           <w:ilvl w:val="1"/>
@@ -826,12 +816,6 @@
       </w:r>
     </w:p>
     <w:p>
-      <w:pPr>
-        <w:numPr>
-          <w:numId w:val="1"/>
-          <w:ilvl w:val="0"/>
-        </w:numPr>
-      </w:pPr>
       <m:oMathPara>
         <m:oMathParaPr>
           <m:jc m:val="center"/>
@@ -1150,6 +1134,7 @@
     </w:p>
     <w:p>
       <w:pPr>
+        <w:pStyle w:val="Compact"/>
         <w:numPr>
           <w:numId w:val="5"/>
           <w:ilvl w:val="1"/>
@@ -1184,12 +1169,6 @@
       </w:r>
     </w:p>
     <w:p>
-      <w:pPr>
-        <w:numPr>
-          <w:numId w:val="1"/>
-          <w:ilvl w:val="0"/>
-        </w:numPr>
-      </w:pPr>
       <m:oMathPara>
         <m:oMathParaPr>
           <m:jc m:val="center"/>
@@ -1531,6 +1510,7 @@
     </w:p>
     <w:p>
       <w:pPr>
+        <w:pStyle w:val="Compact"/>
         <w:numPr>
           <w:numId w:val="6"/>
           <w:ilvl w:val="1"/>
@@ -1542,6 +1522,7 @@
     </w:p>
     <w:p>
       <w:pPr>
+        <w:pStyle w:val="Compact"/>
         <w:numPr>
           <w:numId w:val="6"/>
           <w:ilvl w:val="1"/>
@@ -1553,6 +1534,7 @@
     </w:p>
     <w:p>
       <w:pPr>
+        <w:pStyle w:val="Compact"/>
         <w:numPr>
           <w:numId w:val="6"/>
           <w:ilvl w:val="1"/>
@@ -1664,12 +1646,6 @@
       </w:r>
     </w:p>
     <w:p>
-      <w:pPr>
-        <w:numPr>
-          <w:numId w:val="1"/>
-          <w:ilvl w:val="0"/>
-        </w:numPr>
-      </w:pPr>
       <m:oMathPara>
         <m:oMathParaPr>
           <m:jc m:val="center"/>
@@ -1798,12 +1774,6 @@
       </m:oMathPara>
     </w:p>
     <w:p>
-      <w:pPr>
-        <w:numPr>
-          <w:numId w:val="1"/>
-          <w:ilvl w:val="0"/>
-        </w:numPr>
-      </w:pPr>
       <m:oMathPara>
         <m:oMathParaPr>
           <m:jc m:val="center"/>
@@ -1948,7 +1918,7 @@
         </w:drawing>
       </w:r>
       <w:r>
-        <w:cr/>
+        <w:br w:type="textWrapping"/>
       </w:r>
       <w:r>
         <w:t xml:space="preserve"> </w:t>
@@ -1980,12 +1950,6 @@
       </w:r>
     </w:p>
     <w:p>
-      <w:pPr>
-        <w:numPr>
-          <w:numId w:val="1"/>
-          <w:ilvl w:val="0"/>
-        </w:numPr>
-      </w:pPr>
       <m:oMathPara>
         <m:oMathParaPr>
           <m:jc m:val="center"/>
@@ -2178,7 +2142,7 @@
         </w:drawing>
       </w:r>
       <w:r>
-        <w:cr/>
+        <w:br w:type="textWrapping"/>
       </w:r>
       <w:r>
         <w:t xml:space="preserve"> </w:t>
@@ -2247,12 +2211,6 @@
       </w:r>
     </w:p>
     <w:p>
-      <w:pPr>
-        <w:numPr>
-          <w:numId w:val="7"/>
-          <w:ilvl w:val="1"/>
-        </w:numPr>
-      </w:pPr>
       <m:oMathPara>
         <m:oMathParaPr>
           <m:jc m:val="center"/>
@@ -2456,12 +2414,6 @@
       </w:r>
     </w:p>
     <w:p>
-      <w:pPr>
-        <w:numPr>
-          <w:numId w:val="1"/>
-          <w:ilvl w:val="1"/>
-        </w:numPr>
-      </w:pPr>
       <m:oMathPara>
         <m:oMathParaPr>
           <m:jc m:val="center"/>
@@ -2659,12 +2611,6 @@
       </w:r>
     </w:p>
     <w:p>
-      <w:pPr>
-        <w:numPr>
-          <w:numId w:val="1"/>
-          <w:ilvl w:val="1"/>
-        </w:numPr>
-      </w:pPr>
       <m:oMathPara>
         <m:oMathParaPr>
           <m:jc m:val="center"/>
@@ -2808,12 +2754,6 @@
       </w:r>
     </w:p>
     <w:p>
-      <w:pPr>
-        <w:numPr>
-          <w:numId w:val="7"/>
-          <w:ilvl w:val="1"/>
-        </w:numPr>
-      </w:pPr>
       <m:oMathPara>
         <m:oMathParaPr>
           <m:jc m:val="center"/>
@@ -3146,631 +3086,37 @@
         </w:numPr>
       </w:pPr>
       <w:r>
-        <w:t xml:space="preserve">There are no dominated strategies in this game.</w:t>
-      </w:r>
-    </w:p>
-    <w:p>
-      <w:pPr>
-        <w:numPr>
-          <w:numId w:val="7"/>
-          <w:ilvl w:val="1"/>
-        </w:numPr>
-      </w:pPr>
-      <m:oMathPara>
-        <m:oMathParaPr>
-          <m:jc m:val="center"/>
-        </m:oMathParaPr>
-        <m:oMath>
-          <m:d>
-            <m:dPr>
-              <m:begChr m:val="("/>
-              <m:endChr m:val=")"/>
-              <m:grow/>
-            </m:dPr>
-            <m:e>
-              <m:m>
-                <m:mPr>
-                  <m:baseJc m:val="center"/>
-                  <m:plcHide m:val="on"/>
-                  <m:mcs>
-                    <m:mc>
-                      <m:mcPr>
-                        <m:mcJc m:val="left"/>
-                      </m:mcPr>
-                    </m:mc>
-                    <m:mc>
-                      <m:mcPr>
-                        <m:mcJc m:val="left"/>
-                      </m:mcPr>
-                    </m:mc>
-                  </m:mcs>
-                </m:mPr>
-                <m:mr>
-                  <m:e>
-                    <m:r>
-                      <m:rPr/>
-                      <m:t>(</m:t>
-                    </m:r>
-                    <m:r>
-                      <m:rPr/>
-                      <m:t>3</m:t>
-                    </m:r>
-                    <m:r>
-                      <m:rPr/>
-                      <m:t>,</m:t>
-                    </m:r>
-                    <m:r>
-                      <m:rPr/>
-                      <m:t>2</m:t>
-                    </m:r>
-                    <m:r>
-                      <m:rPr/>
-                      <m:t>)</m:t>
-                    </m:r>
-                  </m:e>
-                  <m:e>
-                    <m:r>
-                      <m:rPr/>
-                      <m:t>(</m:t>
-                    </m:r>
-                    <m:r>
-                      <m:rPr/>
-                      <m:t>3</m:t>
-                    </m:r>
-                    <m:r>
-                      <m:rPr/>
-                      <m:t>,</m:t>
-                    </m:r>
-                    <m:r>
-                      <m:rPr/>
-                      <m:t>1</m:t>
-                    </m:r>
-                    <m:r>
-                      <m:rPr/>
-                      <m:t>)</m:t>
-                    </m:r>
-                  </m:e>
-                  <m:e>
-                    <m:r>
-                      <m:rPr/>
-                      <m:t>(</m:t>
-                    </m:r>
-                    <m:r>
-                      <m:rPr/>
-                      <m:t>2</m:t>
-                    </m:r>
-                    <m:r>
-                      <m:rPr/>
-                      <m:t>,</m:t>
-                    </m:r>
-                    <m:r>
-                      <m:rPr/>
-                      <m:t>3</m:t>
-                    </m:r>
-                    <m:r>
-                      <m:rPr/>
-                      <m:t>)</m:t>
-                    </m:r>
-                  </m:e>
-                </m:mr>
-                <m:mr>
-                  <m:e>
-                    <m:r>
-                      <m:rPr/>
-                      <m:t>(</m:t>
-                    </m:r>
-                    <m:r>
-                      <m:rPr/>
-                      <m:t>2</m:t>
-                    </m:r>
-                    <m:r>
-                      <m:rPr/>
-                      <m:t>,</m:t>
-                    </m:r>
-                    <m:r>
-                      <m:rPr/>
-                      <m:t>2</m:t>
-                    </m:r>
-                    <m:r>
-                      <m:rPr/>
-                      <m:t>)</m:t>
-                    </m:r>
-                  </m:e>
-                  <m:e>
-                    <m:r>
-                      <m:rPr/>
-                      <m:t>(</m:t>
-                    </m:r>
-                    <m:r>
-                      <m:rPr/>
-                      <m:t>1</m:t>
-                    </m:r>
-                    <m:r>
-                      <m:rPr/>
-                      <m:t>,</m:t>
-                    </m:r>
-                    <m:r>
-                      <m:rPr/>
-                      <m:t>3</m:t>
-                    </m:r>
-                    <m:r>
-                      <m:rPr/>
-                      <m:t>)</m:t>
-                    </m:r>
-                  </m:e>
-                  <m:e>
-                    <m:r>
-                      <m:rPr/>
-                      <m:t>(</m:t>
-                    </m:r>
-                    <m:r>
-                      <m:rPr/>
-                      <m:t>3</m:t>
-                    </m:r>
-                    <m:r>
-                      <m:rPr/>
-                      <m:t>,</m:t>
-                    </m:r>
-                    <m:r>
-                      <m:rPr/>
-                      <m:t>2</m:t>
-                    </m:r>
-                    <m:r>
-                      <m:rPr/>
-                      <m:t>)</m:t>
-                    </m:r>
-                  </m:e>
-                </m:mr>
-              </m:m>
-            </m:e>
-          </m:d>
-        </m:oMath>
-      </m:oMathPara>
-    </w:p>
-    <w:p>
-      <w:pPr>
-        <w:numPr>
-          <w:numId w:val="1"/>
-          <w:ilvl w:val="1"/>
-        </w:numPr>
-      </w:pPr>
-      <w:r>
-        <w:rPr>
-          <w:b/>
-        </w:rPr>
-        <w:t xml:space="preserve">Solution</w:t>
-      </w:r>
-    </w:p>
-    <w:p>
-      <w:pPr>
-        <w:numPr>
-          <w:numId w:val="1"/>
-          <w:ilvl w:val="1"/>
-        </w:numPr>
-      </w:pPr>
-      <w:r>
-        <w:t xml:space="preserve">There are no dominated strategies in this game.</w:t>
-      </w:r>
-    </w:p>
-    <w:p>
-      <w:pPr>
-        <w:numPr>
-          <w:numId w:val="7"/>
-          <w:ilvl w:val="1"/>
-        </w:numPr>
-      </w:pPr>
-      <m:oMathPara>
-        <m:oMathParaPr>
-          <m:jc m:val="center"/>
-        </m:oMathParaPr>
-        <m:oMath>
-          <m:d>
-            <m:dPr>
-              <m:begChr m:val="("/>
-              <m:endChr m:val=")"/>
-              <m:grow/>
-            </m:dPr>
-            <m:e>
-              <m:m>
-                <m:mPr>
-                  <m:baseJc m:val="center"/>
-                  <m:plcHide m:val="on"/>
-                  <m:mcs>
-                    <m:mc>
-                      <m:mcPr>
-                        <m:mcJc m:val="left"/>
-                      </m:mcPr>
-                    </m:mc>
-                    <m:mc>
-                      <m:mcPr>
-                        <m:mcJc m:val="left"/>
-                      </m:mcPr>
-                    </m:mc>
-                  </m:mcs>
-                </m:mPr>
-                <m:mr>
-                  <m:e>
-                    <m:r>
-                      <m:rPr/>
-                      <m:t>(</m:t>
-                    </m:r>
-                    <m:r>
-                      <m:rPr/>
-                      <m:t>3</m:t>
-                    </m:r>
-                    <m:r>
-                      <m:rPr/>
-                      <m:t>,</m:t>
-                    </m:r>
-                    <m:r>
-                      <m:rPr/>
-                      <m:t>−</m:t>
-                    </m:r>
-                    <m:r>
-                      <m:rPr/>
-                      <m:t>3</m:t>
-                    </m:r>
-                    <m:r>
-                      <m:rPr/>
-                      <m:t>)</m:t>
-                    </m:r>
-                  </m:e>
-                  <m:e>
-                    <m:r>
-                      <m:rPr/>
-                      <m:t>(</m:t>
-                    </m:r>
-                    <m:r>
-                      <m:rPr/>
-                      <m:t>−</m:t>
-                    </m:r>
-                    <m:r>
-                      <m:rPr/>
-                      <m:t>1</m:t>
-                    </m:r>
-                    <m:r>
-                      <m:rPr/>
-                      <m:t>,</m:t>
-                    </m:r>
-                    <m:r>
-                      <m:rPr/>
-                      <m:t>1</m:t>
-                    </m:r>
-                    <m:r>
-                      <m:rPr/>
-                      <m:t>)</m:t>
-                    </m:r>
-                  </m:e>
-                </m:mr>
-                <m:mr>
-                  <m:e>
-                    <m:r>
-                      <m:rPr/>
-                      <m:t>(</m:t>
-                    </m:r>
-                    <m:r>
-                      <m:rPr/>
-                      <m:t>2</m:t>
-                    </m:r>
-                    <m:r>
-                      <m:rPr/>
-                      <m:t>,</m:t>
-                    </m:r>
-                    <m:r>
-                      <m:rPr/>
-                      <m:t>1</m:t>
-                    </m:r>
-                    <m:r>
-                      <m:rPr/>
-                      <m:t>)</m:t>
-                    </m:r>
-                  </m:e>
-                  <m:e>
-                    <m:r>
-                      <m:rPr/>
-                      <m:t>(</m:t>
-                    </m:r>
-                    <m:r>
-                      <m:rPr/>
-                      <m:t>7</m:t>
-                    </m:r>
-                    <m:r>
-                      <m:rPr/>
-                      <m:t>,</m:t>
-                    </m:r>
-                    <m:r>
-                      <m:rPr/>
-                      <m:t>−</m:t>
-                    </m:r>
-                    <m:r>
-                      <m:rPr/>
-                      <m:t>6</m:t>
-                    </m:r>
-                    <m:r>
-                      <m:rPr/>
-                      <m:t>)</m:t>
-                    </m:r>
-                  </m:e>
-                </m:mr>
-              </m:m>
-            </m:e>
-          </m:d>
-        </m:oMath>
-      </m:oMathPara>
-    </w:p>
-    <w:p>
-      <w:pPr>
-        <w:numPr>
-          <w:numId w:val="1"/>
-          <w:ilvl w:val="1"/>
-        </w:numPr>
-      </w:pPr>
-      <w:r>
-        <w:rPr>
-          <w:b/>
-        </w:rPr>
-        <w:t xml:space="preserve">Solution</w:t>
-      </w:r>
-    </w:p>
-    <w:p>
-      <w:pPr>
-        <w:numPr>
-          <w:numId w:val="1"/>
-          <w:ilvl w:val="1"/>
-        </w:numPr>
-      </w:pPr>
-      <w:r>
-        <w:t xml:space="preserve">There are no dominated strategies in this game.</w:t>
-      </w:r>
-    </w:p>
-    <w:p>
-      <w:pPr>
-        <w:numPr>
-          <w:numId w:val="1"/>
-          <w:ilvl w:val="0"/>
-        </w:numPr>
-      </w:pPr>
-      <w:r>
-        <w:t xml:space="preserve">Explain when games occur that cannot be handled this way.</w:t>
-      </w:r>
-    </w:p>
-    <w:p>
-      <w:pPr>
-        <w:numPr>
-          <w:numId w:val="2"/>
-          <w:ilvl w:val="0"/>
-        </w:numPr>
-      </w:pPr>
-      <w:r>
-        <w:t xml:space="preserve">For all of the games of question 3, identify all best responses and attempt to predict rational behaviour.</w:t>
-      </w:r>
-    </w:p>
-    <w:p>
-      <w:pPr>
-        <w:numPr>
-          <w:numId w:val="1"/>
-          <w:ilvl w:val="0"/>
-        </w:numPr>
-      </w:pPr>
-      <w:r>
-        <w:rPr>
-          <w:b/>
-        </w:rPr>
-        <w:t xml:space="preserve">Solution</w:t>
-      </w:r>
-    </w:p>
-    <w:p>
-      <w:pPr>
-        <w:numPr>
-          <w:numId w:val="8"/>
-          <w:ilvl w:val="1"/>
-        </w:numPr>
-      </w:pPr>
-      <m:oMathPara>
-        <m:oMathParaPr>
-          <m:jc m:val="center"/>
-        </m:oMathParaPr>
-        <m:oMath>
-          <m:d>
-            <m:dPr>
-              <m:begChr m:val="("/>
-              <m:endChr m:val=")"/>
-              <m:grow/>
-            </m:dPr>
-            <m:e>
-              <m:m>
-                <m:mPr>
-                  <m:baseJc m:val="center"/>
-                  <m:plcHide m:val="on"/>
-                  <m:mcs>
-                    <m:mc>
-                      <m:mcPr>
-                        <m:mcJc m:val="left"/>
-                      </m:mcPr>
-                    </m:mc>
-                    <m:mc>
-                      <m:mcPr>
-                        <m:mcJc m:val="left"/>
-                      </m:mcPr>
-                    </m:mc>
-                  </m:mcs>
-                </m:mPr>
-                <m:mr>
-                  <m:e>
-                    <m:r>
-                      <m:rPr/>
-                      <m:t>(</m:t>
-                    </m:r>
-                    <m:bar>
-                      <m:barPr>
-                        <m:pos m:val="bot"/>
-                      </m:barPr>
-                      <m:e>
-                        <m:r>
-                          <m:rPr/>
-                          <m:t>2</m:t>
-                        </m:r>
-                      </m:e>
-                    </m:bar>
-                    <m:r>
-                      <m:rPr/>
-                      <m:t>,</m:t>
-                    </m:r>
-                    <m:bar>
-                      <m:barPr>
-                        <m:pos m:val="bot"/>
-                      </m:barPr>
-                      <m:e>
-                        <m:r>
-                          <m:rPr/>
-                          <m:t>1</m:t>
-                        </m:r>
-                      </m:e>
-                    </m:bar>
-                    <m:r>
-                      <m:rPr/>
-                      <m:t>)</m:t>
-                    </m:r>
-                  </m:e>
-                  <m:e>
-                    <m:r>
-                      <m:rPr/>
-                      <m:t>(</m:t>
-                    </m:r>
-                    <m:bar>
-                      <m:barPr>
-                        <m:pos m:val="bot"/>
-                      </m:barPr>
-                      <m:e>
-                        <m:r>
-                          <m:rPr/>
-                          <m:t>1</m:t>
-                        </m:r>
-                      </m:e>
-                    </m:bar>
-                    <m:r>
-                      <m:rPr/>
-                      <m:t>,</m:t>
-                    </m:r>
-                    <m:bar>
-                      <m:barPr>
-                        <m:pos m:val="bot"/>
-                      </m:barPr>
-                      <m:e>
-                        <m:r>
-                          <m:rPr/>
-                          <m:t>1</m:t>
-                        </m:r>
-                      </m:e>
-                    </m:bar>
-                    <m:r>
-                      <m:rPr/>
-                      <m:t>)</m:t>
-                    </m:r>
-                  </m:e>
-                </m:mr>
-                <m:mr>
-                  <m:e>
-                    <m:r>
-                      <m:rPr/>
-                      <m:t>(</m:t>
-                    </m:r>
-                    <m:r>
-                      <m:rPr/>
-                      <m:t>1</m:t>
-                    </m:r>
-                    <m:r>
-                      <m:rPr/>
-                      <m:t>,</m:t>
-                    </m:r>
-                    <m:r>
-                      <m:rPr/>
-                      <m:t>1</m:t>
-                    </m:r>
-                    <m:r>
-                      <m:rPr/>
-                      <m:t>)</m:t>
-                    </m:r>
-                  </m:e>
-                  <m:e>
-                    <m:r>
-                      <m:rPr/>
-                      <m:t>(</m:t>
-                    </m:r>
-                    <m:bar>
-                      <m:barPr>
-                        <m:pos m:val="bot"/>
-                      </m:barPr>
-                      <m:e>
-                        <m:r>
-                          <m:rPr/>
-                          <m:t>1</m:t>
-                        </m:r>
-                      </m:e>
-                    </m:bar>
-                    <m:r>
-                      <m:rPr/>
-                      <m:t>,</m:t>
-                    </m:r>
-                    <m:bar>
-                      <m:barPr>
-                        <m:pos m:val="bot"/>
-                      </m:barPr>
-                      <m:e>
-                        <m:r>
-                          <m:rPr/>
-                          <m:t>3</m:t>
-                        </m:r>
-                      </m:e>
-                    </m:bar>
-                    <m:r>
-                      <m:rPr/>
-                      <m:t>)</m:t>
-                    </m:r>
-                  </m:e>
-                </m:mr>
-              </m:m>
-            </m:e>
-          </m:d>
-        </m:oMath>
-      </m:oMathPara>
-    </w:p>
-    <w:p>
-      <w:pPr>
-        <w:numPr>
-          <w:numId w:val="1"/>
-          <w:ilvl w:val="1"/>
-        </w:numPr>
-      </w:pPr>
-      <w:r>
-        <w:t xml:space="preserve">We have 3 pairs of best responses:</w:t>
+        <w:t xml:space="preserve">We see that</w:t>
       </w:r>
       <w:r>
         <w:t xml:space="preserve"> </w:t>
       </w:r>
       <m:oMath>
-        <m:r>
-          <m:rPr/>
-          <m:t>(</m:t>
-        </m:r>
         <m:sSub>
           <m:e>
             <m:r>
               <m:rPr/>
-              <m:t>r</m:t>
+              <m:t>s</m:t>
             </m:r>
           </m:e>
           <m:sub>
             <m:r>
               <m:rPr/>
-              <m:t>1</m:t>
+              <m:t>2</m:t>
             </m:r>
           </m:sub>
         </m:sSub>
-        <m:r>
-          <m:rPr/>
-          <m:t>,</m:t>
-        </m:r>
+      </m:oMath>
+      <w:r>
+        <w:t xml:space="preserve"> </w:t>
+      </w:r>
+      <w:r>
+        <w:t xml:space="preserve">is dominated by</w:t>
+      </w:r>
+      <w:r>
+        <w:t xml:space="preserve"> </w:t>
+      </w:r>
+      <m:oMath>
         <m:sSub>
           <m:e>
             <m:r>
@@ -3781,114 +3127,19 @@
           <m:sub>
             <m:r>
               <m:rPr/>
-              <m:t>1</m:t>
+              <m:t>3</m:t>
             </m:r>
           </m:sub>
         </m:sSub>
-        <m:r>
-          <m:rPr/>
-          <m:t>)</m:t>
-        </m:r>
-        <m:r>
-          <m:rPr/>
-          <m:t>,</m:t>
-        </m:r>
-        <m:r>
-          <m:rPr/>
-          <m:t>(</m:t>
-        </m:r>
-        <m:sSub>
-          <m:e>
-            <m:r>
-              <m:rPr/>
-              <m:t>r</m:t>
-            </m:r>
-          </m:e>
-          <m:sub>
-            <m:r>
-              <m:rPr/>
-              <m:t>1</m:t>
-            </m:r>
-          </m:sub>
-        </m:sSub>
-        <m:r>
-          <m:rPr/>
-          <m:t>,</m:t>
-        </m:r>
-        <m:sSub>
-          <m:e>
-            <m:r>
-              <m:rPr/>
-              <m:t>s</m:t>
-            </m:r>
-          </m:e>
-          <m:sub>
-            <m:r>
-              <m:rPr/>
-              <m:t>2</m:t>
-            </m:r>
-          </m:sub>
-        </m:sSub>
-        <m:r>
-          <m:rPr/>
-          <m:t>)</m:t>
-        </m:r>
-        <m:r>
-          <m:rPr/>
-          <m:t>,</m:t>
-        </m:r>
-        <m:r>
-          <m:rPr/>
-          <m:t>(</m:t>
-        </m:r>
-        <m:sSub>
-          <m:e>
-            <m:r>
-              <m:rPr/>
-              <m:t>r</m:t>
-            </m:r>
-          </m:e>
-          <m:sub>
-            <m:r>
-              <m:rPr/>
-              <m:t>2</m:t>
-            </m:r>
-          </m:sub>
-        </m:sSub>
-        <m:r>
-          <m:rPr/>
-          <m:t>,</m:t>
-        </m:r>
-        <m:sSub>
-          <m:e>
-            <m:r>
-              <m:rPr/>
-              <m:t>s</m:t>
-            </m:r>
-          </m:e>
-          <m:sub>
-            <m:r>
-              <m:rPr/>
-              <m:t>2</m:t>
-            </m:r>
-          </m:sub>
-        </m:sSub>
-        <m:r>
-          <m:rPr/>
-          <m:t>)</m:t>
-        </m:r>
       </m:oMath>
       <w:r>
-        <w:t xml:space="preserve">.</w:t>
-      </w:r>
-    </w:p>
-    <w:p>
-      <w:pPr>
-        <w:numPr>
-          <w:numId w:val="8"/>
-          <w:ilvl w:val="1"/>
-        </w:numPr>
-      </w:pPr>
+        <w:t xml:space="preserve"> </w:t>
+      </w:r>
+      <w:r>
+        <w:t xml:space="preserve">so we have:</w:t>
+      </w:r>
+    </w:p>
+    <w:p>
       <m:oMathPara>
         <m:oMathParaPr>
           <m:jc m:val="center"/>
@@ -3953,15 +3204,15 @@
                     </m:r>
                     <m:r>
                       <m:rPr/>
-                      <m:t>1</m:t>
-                    </m:r>
-                    <m:r>
-                      <m:rPr/>
-                      <m:t>,</m:t>
-                    </m:r>
-                    <m:r>
-                      <m:rPr/>
-                      <m:t>9</m:t>
+                      <m:t>3</m:t>
+                    </m:r>
+                    <m:r>
+                      <m:rPr/>
+                      <m:t>,</m:t>
+                    </m:r>
+                    <m:r>
+                      <m:rPr/>
+                      <m:t>10</m:t>
                     </m:r>
                     <m:r>
                       <m:rPr/>
@@ -3975,45 +3226,16 @@
                     </m:r>
                     <m:r>
                       <m:rPr/>
-                      <m:t>3</m:t>
-                    </m:r>
-                    <m:r>
-                      <m:rPr/>
-                      <m:t>,</m:t>
-                    </m:r>
-                    <m:r>
-                      <m:rPr/>
-                      <m:t>10</m:t>
-                    </m:r>
-                    <m:r>
-                      <m:rPr/>
-                      <m:t>)</m:t>
-                    </m:r>
-                  </m:e>
-                  <m:e>
-                    <m:r>
-                      <m:rPr/>
-                      <m:t>(</m:t>
-                    </m:r>
-                    <m:r>
-                      <m:rPr/>
                       <m:t>17</m:t>
                     </m:r>
                     <m:r>
                       <m:rPr/>
                       <m:t>,</m:t>
                     </m:r>
-                    <m:bar>
-                      <m:barPr>
-                        <m:pos m:val="bot"/>
-                      </m:barPr>
-                      <m:e>
-                        <m:r>
-                          <m:rPr/>
-                          <m:t>22</m:t>
-                        </m:r>
-                      </m:e>
-                    </m:bar>
+                    <m:r>
+                      <m:rPr/>
+                      <m:t>22</m:t>
+                    </m:r>
                     <m:r>
                       <m:rPr/>
                       <m:t>)</m:t>
@@ -4026,17 +3248,10 @@
                       <m:rPr/>
                       <m:t>(</m:t>
                     </m:r>
-                    <m:bar>
-                      <m:barPr>
-                        <m:pos m:val="bot"/>
-                      </m:barPr>
-                      <m:e>
-                        <m:r>
-                          <m:rPr/>
-                          <m:t>27</m:t>
-                        </m:r>
-                      </m:e>
-                    </m:bar>
+                    <m:r>
+                      <m:rPr/>
+                      <m:t>27</m:t>
+                    </m:r>
                     <m:r>
                       <m:rPr/>
                       <m:t>,</m:t>
@@ -4057,52 +3272,16 @@
                     </m:r>
                     <m:r>
                       <m:rPr/>
-                      <m:t>3</m:t>
-                    </m:r>
-                    <m:r>
-                      <m:rPr/>
-                      <m:t>,</m:t>
-                    </m:r>
-                    <m:bar>
-                      <m:barPr>
-                        <m:pos m:val="bot"/>
-                      </m:barPr>
-                      <m:e>
-                        <m:r>
-                          <m:rPr/>
-                          <m:t>1</m:t>
-                        </m:r>
-                      </m:e>
-                    </m:bar>
-                    <m:r>
-                      <m:rPr/>
-                      <m:t>)</m:t>
-                    </m:r>
-                  </m:e>
-                  <m:e>
-                    <m:r>
-                      <m:rPr/>
-                      <m:t>(</m:t>
-                    </m:r>
-                    <m:r>
-                      <m:rPr/>
                       <m:t>1</m:t>
                     </m:r>
                     <m:r>
                       <m:rPr/>
                       <m:t>,</m:t>
                     </m:r>
-                    <m:bar>
-                      <m:barPr>
-                        <m:pos m:val="bot"/>
-                      </m:barPr>
-                      <m:e>
-                        <m:r>
-                          <m:rPr/>
-                          <m:t>1</m:t>
-                        </m:r>
-                      </m:e>
-                    </m:bar>
+                    <m:r>
+                      <m:rPr/>
+                      <m:t>1</m:t>
+                    </m:r>
                     <m:r>
                       <m:rPr/>
                       <m:t>)</m:t>
@@ -4161,15 +3340,15 @@
                     </m:r>
                     <m:r>
                       <m:rPr/>
-                      <m:t>6</m:t>
-                    </m:r>
-                    <m:r>
-                      <m:rPr/>
-                      <m:t>,</m:t>
-                    </m:r>
-                    <m:r>
-                      <m:rPr/>
-                      <m:t>10</m:t>
+                      <m:t>7</m:t>
+                    </m:r>
+                    <m:r>
+                      <m:rPr/>
+                      <m:t>,</m:t>
+                    </m:r>
+                    <m:r>
+                      <m:rPr/>
+                      <m:t>12</m:t>
                     </m:r>
                     <m:r>
                       <m:rPr/>
@@ -4181,53 +3360,10 @@
                       <m:rPr/>
                       <m:t>(</m:t>
                     </m:r>
-                    <m:bar>
-                      <m:barPr>
-                        <m:pos m:val="bot"/>
-                      </m:barPr>
-                      <m:e>
-                        <m:r>
-                          <m:rPr/>
-                          <m:t>7</m:t>
-                        </m:r>
-                      </m:e>
-                    </m:bar>
-                    <m:r>
-                      <m:rPr/>
-                      <m:t>,</m:t>
-                    </m:r>
-                    <m:bar>
-                      <m:barPr>
-                        <m:pos m:val="bot"/>
-                      </m:barPr>
-                      <m:e>
-                        <m:r>
-                          <m:rPr/>
-                          <m:t>12</m:t>
-                        </m:r>
-                      </m:e>
-                    </m:bar>
-                    <m:r>
-                      <m:rPr/>
-                      <m:t>)</m:t>
-                    </m:r>
-                  </m:e>
-                  <m:e>
-                    <m:r>
-                      <m:rPr/>
-                      <m:t>(</m:t>
-                    </m:r>
-                    <m:bar>
-                      <m:barPr>
-                        <m:pos m:val="bot"/>
-                      </m:barPr>
-                      <m:e>
-                        <m:r>
-                          <m:rPr/>
-                          <m:t>18</m:t>
-                        </m:r>
-                      </m:e>
-                    </m:bar>
+                    <m:r>
+                      <m:rPr/>
+                      <m:t>18</m:t>
+                    </m:r>
                     <m:r>
                       <m:rPr/>
                       <m:t>,</m:t>
@@ -4256,64 +3392,10 @@
         </w:numPr>
       </w:pPr>
       <w:r>
-        <w:t xml:space="preserve">We have a single pair of best responses:</w:t>
-      </w:r>
-      <w:r>
-        <w:t xml:space="preserve"> </w:t>
-      </w:r>
-      <m:oMath>
-        <m:r>
-          <m:rPr/>
-          <m:t>(</m:t>
-        </m:r>
-        <m:sSub>
-          <m:e>
-            <m:r>
-              <m:rPr/>
-              <m:t>r</m:t>
-            </m:r>
-          </m:e>
-          <m:sub>
-            <m:r>
-              <m:rPr/>
-              <m:t>3</m:t>
-            </m:r>
-          </m:sub>
-        </m:sSub>
-        <m:r>
-          <m:rPr/>
-          <m:t>,</m:t>
-        </m:r>
-        <m:sSub>
-          <m:e>
-            <m:r>
-              <m:rPr/>
-              <m:t>s</m:t>
-            </m:r>
-          </m:e>
-          <m:sub>
-            <m:r>
-              <m:rPr/>
-              <m:t>2</m:t>
-            </m:r>
-          </m:sub>
-        </m:sSub>
-        <m:r>
-          <m:rPr/>
-          <m:t>)</m:t>
-        </m:r>
-      </m:oMath>
-      <w:r>
-        <w:t xml:space="preserve">.</w:t>
-      </w:r>
-    </w:p>
-    <w:p>
-      <w:pPr>
-        <w:numPr>
-          <w:numId w:val="8"/>
-          <w:ilvl w:val="1"/>
-        </w:numPr>
-      </w:pPr>
+        <w:t xml:space="preserve">However there are no more dominated strategies at this point.</w:t>
+      </w:r>
+    </w:p>
+    <w:p>
       <m:oMathPara>
         <m:oMathParaPr>
           <m:jc m:val="center"/>
@@ -4349,17 +3431,10 @@
                       <m:rPr/>
                       <m:t>(</m:t>
                     </m:r>
-                    <m:bar>
-                      <m:barPr>
-                        <m:pos m:val="bot"/>
-                      </m:barPr>
-                      <m:e>
-                        <m:r>
-                          <m:rPr/>
-                          <m:t>3</m:t>
-                        </m:r>
-                      </m:e>
-                    </m:bar>
+                    <m:r>
+                      <m:rPr/>
+                      <m:t>3</m:t>
+                    </m:r>
                     <m:r>
                       <m:rPr/>
                       <m:t>,</m:t>
@@ -4378,17 +3453,10 @@
                       <m:rPr/>
                       <m:t>(</m:t>
                     </m:r>
-                    <m:bar>
-                      <m:barPr>
-                        <m:pos m:val="bot"/>
-                      </m:barPr>
-                      <m:e>
-                        <m:r>
-                          <m:rPr/>
-                          <m:t>3</m:t>
-                        </m:r>
-                      </m:e>
-                    </m:bar>
+                    <m:r>
+                      <m:rPr/>
+                      <m:t>3</m:t>
+                    </m:r>
                     <m:r>
                       <m:rPr/>
                       <m:t>,</m:t>
@@ -4415,17 +3483,10 @@
                       <m:rPr/>
                       <m:t>,</m:t>
                     </m:r>
-                    <m:bar>
-                      <m:barPr>
-                        <m:pos m:val="bot"/>
-                      </m:barPr>
-                      <m:e>
-                        <m:r>
-                          <m:rPr/>
-                          <m:t>3</m:t>
-                        </m:r>
-                      </m:e>
-                    </m:bar>
+                    <m:r>
+                      <m:rPr/>
+                      <m:t>3</m:t>
+                    </m:r>
                     <m:r>
                       <m:rPr/>
                       <m:t>)</m:t>
@@ -4468,17 +3529,10 @@
                       <m:rPr/>
                       <m:t>,</m:t>
                     </m:r>
-                    <m:bar>
-                      <m:barPr>
-                        <m:pos m:val="bot"/>
-                      </m:barPr>
-                      <m:e>
-                        <m:r>
-                          <m:rPr/>
-                          <m:t>3</m:t>
-                        </m:r>
-                      </m:e>
-                    </m:bar>
+                    <m:r>
+                      <m:rPr/>
+                      <m:t>3</m:t>
+                    </m:r>
                     <m:r>
                       <m:rPr/>
                       <m:t>)</m:t>
@@ -4489,17 +3543,10 @@
                       <m:rPr/>
                       <m:t>(</m:t>
                     </m:r>
-                    <m:bar>
-                      <m:barPr>
-                        <m:pos m:val="bot"/>
-                      </m:barPr>
-                      <m:e>
-                        <m:r>
-                          <m:rPr/>
-                          <m:t>3</m:t>
-                        </m:r>
-                      </m:e>
-                    </m:bar>
+                    <m:r>
+                      <m:rPr/>
+                      <m:t>3</m:t>
+                    </m:r>
                     <m:r>
                       <m:rPr/>
                       <m:t>,</m:t>
@@ -4528,16 +3575,24 @@
         </w:numPr>
       </w:pPr>
       <w:r>
-        <w:t xml:space="preserve">There are no pairs of best responses.</w:t>
+        <w:rPr>
+          <w:b/>
+        </w:rPr>
+        <w:t xml:space="preserve">Solution</w:t>
       </w:r>
     </w:p>
     <w:p>
       <w:pPr>
         <w:numPr>
-          <w:numId w:val="8"/>
+          <w:numId w:val="1"/>
           <w:ilvl w:val="1"/>
         </w:numPr>
       </w:pPr>
+      <w:r>
+        <w:t xml:space="preserve">There are no dominated strategies in this game.</w:t>
+      </w:r>
+    </w:p>
+    <w:p>
       <m:oMathPara>
         <m:oMathParaPr>
           <m:jc m:val="center"/>
@@ -4573,6 +3628,318 @@
                       <m:rPr/>
                       <m:t>(</m:t>
                     </m:r>
+                    <m:r>
+                      <m:rPr/>
+                      <m:t>3</m:t>
+                    </m:r>
+                    <m:r>
+                      <m:rPr/>
+                      <m:t>,</m:t>
+                    </m:r>
+                    <m:r>
+                      <m:rPr/>
+                      <m:t>−</m:t>
+                    </m:r>
+                    <m:r>
+                      <m:rPr/>
+                      <m:t>3</m:t>
+                    </m:r>
+                    <m:r>
+                      <m:rPr/>
+                      <m:t>)</m:t>
+                    </m:r>
+                  </m:e>
+                  <m:e>
+                    <m:r>
+                      <m:rPr/>
+                      <m:t>(</m:t>
+                    </m:r>
+                    <m:r>
+                      <m:rPr/>
+                      <m:t>−</m:t>
+                    </m:r>
+                    <m:r>
+                      <m:rPr/>
+                      <m:t>1</m:t>
+                    </m:r>
+                    <m:r>
+                      <m:rPr/>
+                      <m:t>,</m:t>
+                    </m:r>
+                    <m:r>
+                      <m:rPr/>
+                      <m:t>1</m:t>
+                    </m:r>
+                    <m:r>
+                      <m:rPr/>
+                      <m:t>)</m:t>
+                    </m:r>
+                  </m:e>
+                </m:mr>
+                <m:mr>
+                  <m:e>
+                    <m:r>
+                      <m:rPr/>
+                      <m:t>(</m:t>
+                    </m:r>
+                    <m:r>
+                      <m:rPr/>
+                      <m:t>2</m:t>
+                    </m:r>
+                    <m:r>
+                      <m:rPr/>
+                      <m:t>,</m:t>
+                    </m:r>
+                    <m:r>
+                      <m:rPr/>
+                      <m:t>1</m:t>
+                    </m:r>
+                    <m:r>
+                      <m:rPr/>
+                      <m:t>)</m:t>
+                    </m:r>
+                  </m:e>
+                  <m:e>
+                    <m:r>
+                      <m:rPr/>
+                      <m:t>(</m:t>
+                    </m:r>
+                    <m:r>
+                      <m:rPr/>
+                      <m:t>7</m:t>
+                    </m:r>
+                    <m:r>
+                      <m:rPr/>
+                      <m:t>,</m:t>
+                    </m:r>
+                    <m:r>
+                      <m:rPr/>
+                      <m:t>−</m:t>
+                    </m:r>
+                    <m:r>
+                      <m:rPr/>
+                      <m:t>6</m:t>
+                    </m:r>
+                    <m:r>
+                      <m:rPr/>
+                      <m:t>)</m:t>
+                    </m:r>
+                  </m:e>
+                </m:mr>
+              </m:m>
+            </m:e>
+          </m:d>
+        </m:oMath>
+      </m:oMathPara>
+    </w:p>
+    <w:p>
+      <w:pPr>
+        <w:numPr>
+          <w:numId w:val="1"/>
+          <w:ilvl w:val="1"/>
+        </w:numPr>
+      </w:pPr>
+      <w:r>
+        <w:rPr>
+          <w:b/>
+        </w:rPr>
+        <w:t xml:space="preserve">Solution</w:t>
+      </w:r>
+    </w:p>
+    <w:p>
+      <w:pPr>
+        <w:numPr>
+          <w:numId w:val="1"/>
+          <w:ilvl w:val="1"/>
+        </w:numPr>
+      </w:pPr>
+      <w:r>
+        <w:t xml:space="preserve">There are no dominated strategies in this game.</w:t>
+      </w:r>
+    </w:p>
+    <w:p>
+      <w:pPr>
+        <w:numPr>
+          <w:numId w:val="1"/>
+          <w:ilvl w:val="0"/>
+        </w:numPr>
+      </w:pPr>
+      <w:r>
+        <w:t xml:space="preserve">Explain when games occur that cannot be handled this way.</w:t>
+      </w:r>
+    </w:p>
+    <w:p>
+      <w:pPr>
+        <w:numPr>
+          <w:numId w:val="2"/>
+          <w:ilvl w:val="0"/>
+        </w:numPr>
+      </w:pPr>
+      <w:r>
+        <w:t xml:space="preserve">For all of the games of question 3, identify all best responses and attempt to predict rational behaviour.</w:t>
+      </w:r>
+    </w:p>
+    <w:p>
+      <w:pPr>
+        <w:numPr>
+          <w:numId w:val="1"/>
+          <w:ilvl w:val="0"/>
+        </w:numPr>
+      </w:pPr>
+      <w:r>
+        <w:rPr>
+          <w:b/>
+        </w:rPr>
+        <w:t xml:space="preserve">Solution</w:t>
+      </w:r>
+    </w:p>
+    <w:p>
+      <m:oMathPara>
+        <m:oMathParaPr>
+          <m:jc m:val="center"/>
+        </m:oMathParaPr>
+        <m:oMath>
+          <m:d>
+            <m:dPr>
+              <m:begChr m:val="("/>
+              <m:endChr m:val=")"/>
+              <m:grow/>
+            </m:dPr>
+            <m:e>
+              <m:m>
+                <m:mPr>
+                  <m:baseJc m:val="center"/>
+                  <m:plcHide m:val="on"/>
+                  <m:mcs>
+                    <m:mc>
+                      <m:mcPr>
+                        <m:mcJc m:val="left"/>
+                      </m:mcPr>
+                    </m:mc>
+                    <m:mc>
+                      <m:mcPr>
+                        <m:mcJc m:val="left"/>
+                      </m:mcPr>
+                    </m:mc>
+                  </m:mcs>
+                </m:mPr>
+                <m:mr>
+                  <m:e>
+                    <m:r>
+                      <m:rPr/>
+                      <m:t>(</m:t>
+                    </m:r>
+                    <m:bar>
+                      <m:barPr>
+                        <m:pos m:val="bot"/>
+                      </m:barPr>
+                      <m:e>
+                        <m:r>
+                          <m:rPr/>
+                          <m:t>2</m:t>
+                        </m:r>
+                      </m:e>
+                    </m:bar>
+                    <m:r>
+                      <m:rPr/>
+                      <m:t>,</m:t>
+                    </m:r>
+                    <m:bar>
+                      <m:barPr>
+                        <m:pos m:val="bot"/>
+                      </m:barPr>
+                      <m:e>
+                        <m:r>
+                          <m:rPr/>
+                          <m:t>1</m:t>
+                        </m:r>
+                      </m:e>
+                    </m:bar>
+                    <m:r>
+                      <m:rPr/>
+                      <m:t>)</m:t>
+                    </m:r>
+                  </m:e>
+                  <m:e>
+                    <m:r>
+                      <m:rPr/>
+                      <m:t>(</m:t>
+                    </m:r>
+                    <m:bar>
+                      <m:barPr>
+                        <m:pos m:val="bot"/>
+                      </m:barPr>
+                      <m:e>
+                        <m:r>
+                          <m:rPr/>
+                          <m:t>1</m:t>
+                        </m:r>
+                      </m:e>
+                    </m:bar>
+                    <m:r>
+                      <m:rPr/>
+                      <m:t>,</m:t>
+                    </m:r>
+                    <m:bar>
+                      <m:barPr>
+                        <m:pos m:val="bot"/>
+                      </m:barPr>
+                      <m:e>
+                        <m:r>
+                          <m:rPr/>
+                          <m:t>1</m:t>
+                        </m:r>
+                      </m:e>
+                    </m:bar>
+                    <m:r>
+                      <m:rPr/>
+                      <m:t>)</m:t>
+                    </m:r>
+                  </m:e>
+                </m:mr>
+                <m:mr>
+                  <m:e>
+                    <m:r>
+                      <m:rPr/>
+                      <m:t>(</m:t>
+                    </m:r>
+                    <m:r>
+                      <m:rPr/>
+                      <m:t>1</m:t>
+                    </m:r>
+                    <m:r>
+                      <m:rPr/>
+                      <m:t>,</m:t>
+                    </m:r>
+                    <m:r>
+                      <m:rPr/>
+                      <m:t>1</m:t>
+                    </m:r>
+                    <m:r>
+                      <m:rPr/>
+                      <m:t>)</m:t>
+                    </m:r>
+                  </m:e>
+                  <m:e>
+                    <m:r>
+                      <m:rPr/>
+                      <m:t>(</m:t>
+                    </m:r>
+                    <m:bar>
+                      <m:barPr>
+                        <m:pos m:val="bot"/>
+                      </m:barPr>
+                      <m:e>
+                        <m:r>
+                          <m:rPr/>
+                          <m:t>1</m:t>
+                        </m:r>
+                      </m:e>
+                    </m:bar>
+                    <m:r>
+                      <m:rPr/>
+                      <m:t>,</m:t>
+                    </m:r>
                     <m:bar>
                       <m:barPr>
                         <m:pos m:val="bot"/>
@@ -4586,115 +3953,6 @@
                     </m:bar>
                     <m:r>
                       <m:rPr/>
-                      <m:t>,</m:t>
-                    </m:r>
-                    <m:r>
-                      <m:rPr/>
-                      <m:t>−</m:t>
-                    </m:r>
-                    <m:r>
-                      <m:rPr/>
-                      <m:t>3</m:t>
-                    </m:r>
-                    <m:r>
-                      <m:rPr/>
-                      <m:t>)</m:t>
-                    </m:r>
-                  </m:e>
-                  <m:e>
-                    <m:r>
-                      <m:rPr/>
-                      <m:t>(</m:t>
-                    </m:r>
-                    <m:r>
-                      <m:rPr/>
-                      <m:t>−</m:t>
-                    </m:r>
-                    <m:r>
-                      <m:rPr/>
-                      <m:t>1</m:t>
-                    </m:r>
-                    <m:r>
-                      <m:rPr/>
-                      <m:t>,</m:t>
-                    </m:r>
-                    <m:bar>
-                      <m:barPr>
-                        <m:pos m:val="bot"/>
-                      </m:barPr>
-                      <m:e>
-                        <m:r>
-                          <m:rPr/>
-                          <m:t>1</m:t>
-                        </m:r>
-                      </m:e>
-                    </m:bar>
-                    <m:r>
-                      <m:rPr/>
-                      <m:t>)</m:t>
-                    </m:r>
-                  </m:e>
-                </m:mr>
-                <m:mr>
-                  <m:e>
-                    <m:r>
-                      <m:rPr/>
-                      <m:t>(</m:t>
-                    </m:r>
-                    <m:r>
-                      <m:rPr/>
-                      <m:t>2</m:t>
-                    </m:r>
-                    <m:r>
-                      <m:rPr/>
-                      <m:t>,</m:t>
-                    </m:r>
-                    <m:bar>
-                      <m:barPr>
-                        <m:pos m:val="bot"/>
-                      </m:barPr>
-                      <m:e>
-                        <m:r>
-                          <m:rPr/>
-                          <m:t>1</m:t>
-                        </m:r>
-                      </m:e>
-                    </m:bar>
-                    <m:r>
-                      <m:rPr/>
-                      <m:t>)</m:t>
-                    </m:r>
-                  </m:e>
-                  <m:e>
-                    <m:r>
-                      <m:rPr/>
-                      <m:t>(</m:t>
-                    </m:r>
-                    <m:bar>
-                      <m:barPr>
-                        <m:pos m:val="bot"/>
-                      </m:barPr>
-                      <m:e>
-                        <m:r>
-                          <m:rPr/>
-                          <m:t>7</m:t>
-                        </m:r>
-                      </m:e>
-                    </m:bar>
-                    <m:r>
-                      <m:rPr/>
-                      <m:t>,</m:t>
-                    </m:r>
-                    <m:r>
-                      <m:rPr/>
-                      <m:t>−</m:t>
-                    </m:r>
-                    <m:r>
-                      <m:rPr/>
-                      <m:t>6</m:t>
-                    </m:r>
-                    <m:r>
-                      <m:rPr/>
                       <m:t>)</m:t>
                     </m:r>
                   </m:e>
@@ -4713,32 +3971,146 @@
         </w:numPr>
       </w:pPr>
       <w:r>
-        <w:t xml:space="preserve">There are no pairs of best responses.</w:t>
-      </w:r>
-    </w:p>
-    <w:p>
-      <w:r>
-        <w:t xml:space="preserve">Explain when games occur that cannot be handled this way.</w:t>
-      </w:r>
-    </w:p>
-    <w:p>
-      <w:pPr>
-        <w:numPr>
-          <w:numId w:val="9"/>
-          <w:ilvl w:val="0"/>
-        </w:numPr>
-      </w:pPr>
-      <w:r>
-        <w:t xml:space="preserve">Consider the following game:</w:t>
-      </w:r>
-    </w:p>
-    <w:p>
-      <w:pPr>
-        <w:numPr>
-          <w:numId w:val="1"/>
-          <w:ilvl w:val="0"/>
-        </w:numPr>
-      </w:pPr>
+        <w:t xml:space="preserve">We have 3 pairs of best responses:</w:t>
+      </w:r>
+      <w:r>
+        <w:t xml:space="preserve"> </w:t>
+      </w:r>
+      <m:oMath>
+        <m:r>
+          <m:rPr/>
+          <m:t>(</m:t>
+        </m:r>
+        <m:sSub>
+          <m:e>
+            <m:r>
+              <m:rPr/>
+              <m:t>r</m:t>
+            </m:r>
+          </m:e>
+          <m:sub>
+            <m:r>
+              <m:rPr/>
+              <m:t>1</m:t>
+            </m:r>
+          </m:sub>
+        </m:sSub>
+        <m:r>
+          <m:rPr/>
+          <m:t>,</m:t>
+        </m:r>
+        <m:sSub>
+          <m:e>
+            <m:r>
+              <m:rPr/>
+              <m:t>s</m:t>
+            </m:r>
+          </m:e>
+          <m:sub>
+            <m:r>
+              <m:rPr/>
+              <m:t>1</m:t>
+            </m:r>
+          </m:sub>
+        </m:sSub>
+        <m:r>
+          <m:rPr/>
+          <m:t>)</m:t>
+        </m:r>
+        <m:r>
+          <m:rPr/>
+          <m:t>,</m:t>
+        </m:r>
+        <m:r>
+          <m:rPr/>
+          <m:t>(</m:t>
+        </m:r>
+        <m:sSub>
+          <m:e>
+            <m:r>
+              <m:rPr/>
+              <m:t>r</m:t>
+            </m:r>
+          </m:e>
+          <m:sub>
+            <m:r>
+              <m:rPr/>
+              <m:t>1</m:t>
+            </m:r>
+          </m:sub>
+        </m:sSub>
+        <m:r>
+          <m:rPr/>
+          <m:t>,</m:t>
+        </m:r>
+        <m:sSub>
+          <m:e>
+            <m:r>
+              <m:rPr/>
+              <m:t>s</m:t>
+            </m:r>
+          </m:e>
+          <m:sub>
+            <m:r>
+              <m:rPr/>
+              <m:t>2</m:t>
+            </m:r>
+          </m:sub>
+        </m:sSub>
+        <m:r>
+          <m:rPr/>
+          <m:t>)</m:t>
+        </m:r>
+        <m:r>
+          <m:rPr/>
+          <m:t>,</m:t>
+        </m:r>
+        <m:r>
+          <m:rPr/>
+          <m:t>(</m:t>
+        </m:r>
+        <m:sSub>
+          <m:e>
+            <m:r>
+              <m:rPr/>
+              <m:t>r</m:t>
+            </m:r>
+          </m:e>
+          <m:sub>
+            <m:r>
+              <m:rPr/>
+              <m:t>2</m:t>
+            </m:r>
+          </m:sub>
+        </m:sSub>
+        <m:r>
+          <m:rPr/>
+          <m:t>,</m:t>
+        </m:r>
+        <m:sSub>
+          <m:e>
+            <m:r>
+              <m:rPr/>
+              <m:t>s</m:t>
+            </m:r>
+          </m:e>
+          <m:sub>
+            <m:r>
+              <m:rPr/>
+              <m:t>2</m:t>
+            </m:r>
+          </m:sub>
+        </m:sSub>
+        <m:r>
+          <m:rPr/>
+          <m:t>)</m:t>
+        </m:r>
+      </m:oMath>
+      <w:r>
+        <w:t xml:space="preserve">.</w:t>
+      </w:r>
+    </w:p>
+    <w:p>
       <m:oMathPara>
         <m:oMathParaPr>
           <m:jc m:val="center"/>
@@ -4781,15 +4153,15 @@
                     </m:r>
                     <m:r>
                       <m:rPr/>
-                      <m:t>7</m:t>
-                    </m:r>
-                    <m:r>
-                      <m:rPr/>
-                      <m:t>,</m:t>
-                    </m:r>
-                    <m:r>
-                      <m:rPr/>
-                      <m:t>3</m:t>
+                      <m:t>2</m:t>
+                    </m:r>
+                    <m:r>
+                      <m:rPr/>
+                      <m:t>,</m:t>
+                    </m:r>
+                    <m:r>
+                      <m:rPr/>
+                      <m:t>11</m:t>
                     </m:r>
                     <m:r>
                       <m:rPr/>
@@ -4803,16 +4175,67 @@
                     </m:r>
                     <m:r>
                       <m:rPr/>
-                      <m:t>0</m:t>
-                    </m:r>
-                    <m:r>
-                      <m:rPr/>
-                      <m:t>,</m:t>
-                    </m:r>
-                    <m:r>
-                      <m:rPr/>
-                      <m:t>2</m:t>
-                    </m:r>
+                      <m:t>1</m:t>
+                    </m:r>
+                    <m:r>
+                      <m:rPr/>
+                      <m:t>,</m:t>
+                    </m:r>
+                    <m:r>
+                      <m:rPr/>
+                      <m:t>9</m:t>
+                    </m:r>
+                    <m:r>
+                      <m:rPr/>
+                      <m:t>)</m:t>
+                    </m:r>
+                  </m:e>
+                  <m:e>
+                    <m:r>
+                      <m:rPr/>
+                      <m:t>(</m:t>
+                    </m:r>
+                    <m:r>
+                      <m:rPr/>
+                      <m:t>3</m:t>
+                    </m:r>
+                    <m:r>
+                      <m:rPr/>
+                      <m:t>,</m:t>
+                    </m:r>
+                    <m:r>
+                      <m:rPr/>
+                      <m:t>10</m:t>
+                    </m:r>
+                    <m:r>
+                      <m:rPr/>
+                      <m:t>)</m:t>
+                    </m:r>
+                  </m:e>
+                  <m:e>
+                    <m:r>
+                      <m:rPr/>
+                      <m:t>(</m:t>
+                    </m:r>
+                    <m:r>
+                      <m:rPr/>
+                      <m:t>17</m:t>
+                    </m:r>
+                    <m:r>
+                      <m:rPr/>
+                      <m:t>,</m:t>
+                    </m:r>
+                    <m:bar>
+                      <m:barPr>
+                        <m:pos m:val="bot"/>
+                      </m:barPr>
+                      <m:e>
+                        <m:r>
+                          <m:rPr/>
+                          <m:t>22</m:t>
+                        </m:r>
+                      </m:e>
+                    </m:bar>
                     <m:r>
                       <m:rPr/>
                       <m:t>)</m:t>
@@ -4825,17 +4248,24 @@
                       <m:rPr/>
                       <m:t>(</m:t>
                     </m:r>
-                    <m:r>
-                      <m:rPr/>
-                      <m:t>2</m:t>
-                    </m:r>
-                    <m:r>
-                      <m:rPr/>
-                      <m:t>,</m:t>
-                    </m:r>
-                    <m:r>
-                      <m:rPr/>
-                      <m:t>1</m:t>
+                    <m:bar>
+                      <m:barPr>
+                        <m:pos m:val="bot"/>
+                      </m:barPr>
+                      <m:e>
+                        <m:r>
+                          <m:rPr/>
+                          <m:t>27</m:t>
+                        </m:r>
+                      </m:e>
+                    </m:bar>
+                    <m:r>
+                      <m:rPr/>
+                      <m:t>,</m:t>
+                    </m:r>
+                    <m:r>
+                      <m:rPr/>
+                      <m:t>0</m:t>
                     </m:r>
                     <m:r>
                       <m:rPr/>
@@ -4849,15 +4279,73 @@
                     </m:r>
                     <m:r>
                       <m:rPr/>
-                      <m:t>6</m:t>
-                    </m:r>
-                    <m:r>
-                      <m:rPr/>
-                      <m:t>,</m:t>
+                      <m:t>3</m:t>
+                    </m:r>
+                    <m:r>
+                      <m:rPr/>
+                      <m:t>,</m:t>
+                    </m:r>
+                    <m:bar>
+                      <m:barPr>
+                        <m:pos m:val="bot"/>
+                      </m:barPr>
+                      <m:e>
+                        <m:r>
+                          <m:rPr/>
+                          <m:t>1</m:t>
+                        </m:r>
+                      </m:e>
+                    </m:bar>
+                    <m:r>
+                      <m:rPr/>
+                      <m:t>)</m:t>
+                    </m:r>
+                  </m:e>
+                  <m:e>
+                    <m:r>
+                      <m:rPr/>
+                      <m:t>(</m:t>
                     </m:r>
                     <m:r>
                       <m:rPr/>
                       <m:t>1</m:t>
+                    </m:r>
+                    <m:r>
+                      <m:rPr/>
+                      <m:t>,</m:t>
+                    </m:r>
+                    <m:bar>
+                      <m:barPr>
+                        <m:pos m:val="bot"/>
+                      </m:barPr>
+                      <m:e>
+                        <m:r>
+                          <m:rPr/>
+                          <m:t>1</m:t>
+                        </m:r>
+                      </m:e>
+                    </m:bar>
+                    <m:r>
+                      <m:rPr/>
+                      <m:t>)</m:t>
+                    </m:r>
+                  </m:e>
+                  <m:e>
+                    <m:r>
+                      <m:rPr/>
+                      <m:t>(</m:t>
+                    </m:r>
+                    <m:r>
+                      <m:rPr/>
+                      <m:t>1</m:t>
+                    </m:r>
+                    <m:r>
+                      <m:rPr/>
+                      <m:t>,</m:t>
+                    </m:r>
+                    <m:r>
+                      <m:rPr/>
+                      <m:t>0</m:t>
                     </m:r>
                     <m:r>
                       <m:rPr/>
@@ -4881,7 +4369,7 @@
                     </m:r>
                     <m:r>
                       <m:rPr/>
-                      <m:t>0</m:t>
+                      <m:t>2</m:t>
                     </m:r>
                     <m:r>
                       <m:rPr/>
@@ -4893,17 +4381,89 @@
                       <m:rPr/>
                       <m:t>(</m:t>
                     </m:r>
-                    <m:r>
-                      <m:rPr/>
-                      <m:t>4</m:t>
-                    </m:r>
-                    <m:r>
-                      <m:rPr/>
-                      <m:t>,</m:t>
-                    </m:r>
-                    <m:r>
-                      <m:rPr/>
-                      <m:t>2</m:t>
+                    <m:bar>
+                      <m:barPr>
+                        <m:pos m:val="bot"/>
+                      </m:barPr>
+                      <m:e>
+                        <m:r>
+                          <m:rPr/>
+                          <m:t>6</m:t>
+                        </m:r>
+                      </m:e>
+                    </m:bar>
+                    <m:r>
+                      <m:rPr/>
+                      <m:t>,</m:t>
+                    </m:r>
+                    <m:r>
+                      <m:rPr/>
+                      <m:t>10</m:t>
+                    </m:r>
+                    <m:r>
+                      <m:rPr/>
+                      <m:t>)</m:t>
+                    </m:r>
+                  </m:e>
+                  <m:e>
+                    <m:r>
+                      <m:rPr/>
+                      <m:t>(</m:t>
+                    </m:r>
+                    <m:bar>
+                      <m:barPr>
+                        <m:pos m:val="bot"/>
+                      </m:barPr>
+                      <m:e>
+                        <m:r>
+                          <m:rPr/>
+                          <m:t>7</m:t>
+                        </m:r>
+                      </m:e>
+                    </m:bar>
+                    <m:r>
+                      <m:rPr/>
+                      <m:t>,</m:t>
+                    </m:r>
+                    <m:bar>
+                      <m:barPr>
+                        <m:pos m:val="bot"/>
+                      </m:barPr>
+                      <m:e>
+                        <m:r>
+                          <m:rPr/>
+                          <m:t>12</m:t>
+                        </m:r>
+                      </m:e>
+                    </m:bar>
+                    <m:r>
+                      <m:rPr/>
+                      <m:t>)</m:t>
+                    </m:r>
+                  </m:e>
+                  <m:e>
+                    <m:r>
+                      <m:rPr/>
+                      <m:t>(</m:t>
+                    </m:r>
+                    <m:bar>
+                      <m:barPr>
+                        <m:pos m:val="bot"/>
+                      </m:barPr>
+                      <m:e>
+                        <m:r>
+                          <m:rPr/>
+                          <m:t>18</m:t>
+                        </m:r>
+                      </m:e>
+                    </m:bar>
+                    <m:r>
+                      <m:rPr/>
+                      <m:t>,</m:t>
+                    </m:r>
+                    <m:r>
+                      <m:rPr/>
+                      <m:t>0</m:t>
                     </m:r>
                     <m:r>
                       <m:rPr/>
@@ -4921,103 +4481,652 @@
       <w:pPr>
         <w:numPr>
           <w:numId w:val="1"/>
+          <w:ilvl w:val="1"/>
+        </w:numPr>
+      </w:pPr>
+      <w:r>
+        <w:t xml:space="preserve">We have a single pair of best responses:</w:t>
+      </w:r>
+      <w:r>
+        <w:t xml:space="preserve"> </w:t>
+      </w:r>
+      <m:oMath>
+        <m:r>
+          <m:rPr/>
+          <m:t>(</m:t>
+        </m:r>
+        <m:sSub>
+          <m:e>
+            <m:r>
+              <m:rPr/>
+              <m:t>r</m:t>
+            </m:r>
+          </m:e>
+          <m:sub>
+            <m:r>
+              <m:rPr/>
+              <m:t>3</m:t>
+            </m:r>
+          </m:sub>
+        </m:sSub>
+        <m:r>
+          <m:rPr/>
+          <m:t>,</m:t>
+        </m:r>
+        <m:sSub>
+          <m:e>
+            <m:r>
+              <m:rPr/>
+              <m:t>s</m:t>
+            </m:r>
+          </m:e>
+          <m:sub>
+            <m:r>
+              <m:rPr/>
+              <m:t>2</m:t>
+            </m:r>
+          </m:sub>
+        </m:sSub>
+        <m:r>
+          <m:rPr/>
+          <m:t>)</m:t>
+        </m:r>
+      </m:oMath>
+      <w:r>
+        <w:t xml:space="preserve">.</w:t>
+      </w:r>
+    </w:p>
+    <w:p>
+      <m:oMathPara>
+        <m:oMathParaPr>
+          <m:jc m:val="center"/>
+        </m:oMathParaPr>
+        <m:oMath>
+          <m:d>
+            <m:dPr>
+              <m:begChr m:val="("/>
+              <m:endChr m:val=")"/>
+              <m:grow/>
+            </m:dPr>
+            <m:e>
+              <m:m>
+                <m:mPr>
+                  <m:baseJc m:val="center"/>
+                  <m:plcHide m:val="on"/>
+                  <m:mcs>
+                    <m:mc>
+                      <m:mcPr>
+                        <m:mcJc m:val="left"/>
+                      </m:mcPr>
+                    </m:mc>
+                    <m:mc>
+                      <m:mcPr>
+                        <m:mcJc m:val="left"/>
+                      </m:mcPr>
+                    </m:mc>
+                  </m:mcs>
+                </m:mPr>
+                <m:mr>
+                  <m:e>
+                    <m:r>
+                      <m:rPr/>
+                      <m:t>(</m:t>
+                    </m:r>
+                    <m:bar>
+                      <m:barPr>
+                        <m:pos m:val="bot"/>
+                      </m:barPr>
+                      <m:e>
+                        <m:r>
+                          <m:rPr/>
+                          <m:t>3</m:t>
+                        </m:r>
+                      </m:e>
+                    </m:bar>
+                    <m:r>
+                      <m:rPr/>
+                      <m:t>,</m:t>
+                    </m:r>
+                    <m:r>
+                      <m:rPr/>
+                      <m:t>2</m:t>
+                    </m:r>
+                    <m:r>
+                      <m:rPr/>
+                      <m:t>)</m:t>
+                    </m:r>
+                  </m:e>
+                  <m:e>
+                    <m:r>
+                      <m:rPr/>
+                      <m:t>(</m:t>
+                    </m:r>
+                    <m:bar>
+                      <m:barPr>
+                        <m:pos m:val="bot"/>
+                      </m:barPr>
+                      <m:e>
+                        <m:r>
+                          <m:rPr/>
+                          <m:t>3</m:t>
+                        </m:r>
+                      </m:e>
+                    </m:bar>
+                    <m:r>
+                      <m:rPr/>
+                      <m:t>,</m:t>
+                    </m:r>
+                    <m:r>
+                      <m:rPr/>
+                      <m:t>1</m:t>
+                    </m:r>
+                    <m:r>
+                      <m:rPr/>
+                      <m:t>)</m:t>
+                    </m:r>
+                  </m:e>
+                  <m:e>
+                    <m:r>
+                      <m:rPr/>
+                      <m:t>(</m:t>
+                    </m:r>
+                    <m:r>
+                      <m:rPr/>
+                      <m:t>2</m:t>
+                    </m:r>
+                    <m:r>
+                      <m:rPr/>
+                      <m:t>,</m:t>
+                    </m:r>
+                    <m:bar>
+                      <m:barPr>
+                        <m:pos m:val="bot"/>
+                      </m:barPr>
+                      <m:e>
+                        <m:r>
+                          <m:rPr/>
+                          <m:t>3</m:t>
+                        </m:r>
+                      </m:e>
+                    </m:bar>
+                    <m:r>
+                      <m:rPr/>
+                      <m:t>)</m:t>
+                    </m:r>
+                  </m:e>
+                </m:mr>
+                <m:mr>
+                  <m:e>
+                    <m:r>
+                      <m:rPr/>
+                      <m:t>(</m:t>
+                    </m:r>
+                    <m:r>
+                      <m:rPr/>
+                      <m:t>2</m:t>
+                    </m:r>
+                    <m:r>
+                      <m:rPr/>
+                      <m:t>,</m:t>
+                    </m:r>
+                    <m:r>
+                      <m:rPr/>
+                      <m:t>2</m:t>
+                    </m:r>
+                    <m:r>
+                      <m:rPr/>
+                      <m:t>)</m:t>
+                    </m:r>
+                  </m:e>
+                  <m:e>
+                    <m:r>
+                      <m:rPr/>
+                      <m:t>(</m:t>
+                    </m:r>
+                    <m:r>
+                      <m:rPr/>
+                      <m:t>1</m:t>
+                    </m:r>
+                    <m:r>
+                      <m:rPr/>
+                      <m:t>,</m:t>
+                    </m:r>
+                    <m:bar>
+                      <m:barPr>
+                        <m:pos m:val="bot"/>
+                      </m:barPr>
+                      <m:e>
+                        <m:r>
+                          <m:rPr/>
+                          <m:t>3</m:t>
+                        </m:r>
+                      </m:e>
+                    </m:bar>
+                    <m:r>
+                      <m:rPr/>
+                      <m:t>)</m:t>
+                    </m:r>
+                  </m:e>
+                  <m:e>
+                    <m:r>
+                      <m:rPr/>
+                      <m:t>(</m:t>
+                    </m:r>
+                    <m:bar>
+                      <m:barPr>
+                        <m:pos m:val="bot"/>
+                      </m:barPr>
+                      <m:e>
+                        <m:r>
+                          <m:rPr/>
+                          <m:t>3</m:t>
+                        </m:r>
+                      </m:e>
+                    </m:bar>
+                    <m:r>
+                      <m:rPr/>
+                      <m:t>,</m:t>
+                    </m:r>
+                    <m:r>
+                      <m:rPr/>
+                      <m:t>2</m:t>
+                    </m:r>
+                    <m:r>
+                      <m:rPr/>
+                      <m:t>)</m:t>
+                    </m:r>
+                  </m:e>
+                </m:mr>
+              </m:m>
+            </m:e>
+          </m:d>
+        </m:oMath>
+      </m:oMathPara>
+    </w:p>
+    <w:p>
+      <w:pPr>
+        <w:numPr>
+          <w:numId w:val="1"/>
+          <w:ilvl w:val="1"/>
+        </w:numPr>
+      </w:pPr>
+      <w:r>
+        <w:t xml:space="preserve">There are no pairs of best responses.</w:t>
+      </w:r>
+    </w:p>
+    <w:p>
+      <m:oMathPara>
+        <m:oMathParaPr>
+          <m:jc m:val="center"/>
+        </m:oMathParaPr>
+        <m:oMath>
+          <m:d>
+            <m:dPr>
+              <m:begChr m:val="("/>
+              <m:endChr m:val=")"/>
+              <m:grow/>
+            </m:dPr>
+            <m:e>
+              <m:m>
+                <m:mPr>
+                  <m:baseJc m:val="center"/>
+                  <m:plcHide m:val="on"/>
+                  <m:mcs>
+                    <m:mc>
+                      <m:mcPr>
+                        <m:mcJc m:val="left"/>
+                      </m:mcPr>
+                    </m:mc>
+                    <m:mc>
+                      <m:mcPr>
+                        <m:mcJc m:val="left"/>
+                      </m:mcPr>
+                    </m:mc>
+                  </m:mcs>
+                </m:mPr>
+                <m:mr>
+                  <m:e>
+                    <m:r>
+                      <m:rPr/>
+                      <m:t>(</m:t>
+                    </m:r>
+                    <m:bar>
+                      <m:barPr>
+                        <m:pos m:val="bot"/>
+                      </m:barPr>
+                      <m:e>
+                        <m:r>
+                          <m:rPr/>
+                          <m:t>3</m:t>
+                        </m:r>
+                      </m:e>
+                    </m:bar>
+                    <m:r>
+                      <m:rPr/>
+                      <m:t>,</m:t>
+                    </m:r>
+                    <m:r>
+                      <m:rPr/>
+                      <m:t>−</m:t>
+                    </m:r>
+                    <m:r>
+                      <m:rPr/>
+                      <m:t>3</m:t>
+                    </m:r>
+                    <m:r>
+                      <m:rPr/>
+                      <m:t>)</m:t>
+                    </m:r>
+                  </m:e>
+                  <m:e>
+                    <m:r>
+                      <m:rPr/>
+                      <m:t>(</m:t>
+                    </m:r>
+                    <m:r>
+                      <m:rPr/>
+                      <m:t>−</m:t>
+                    </m:r>
+                    <m:r>
+                      <m:rPr/>
+                      <m:t>1</m:t>
+                    </m:r>
+                    <m:r>
+                      <m:rPr/>
+                      <m:t>,</m:t>
+                    </m:r>
+                    <m:bar>
+                      <m:barPr>
+                        <m:pos m:val="bot"/>
+                      </m:barPr>
+                      <m:e>
+                        <m:r>
+                          <m:rPr/>
+                          <m:t>1</m:t>
+                        </m:r>
+                      </m:e>
+                    </m:bar>
+                    <m:r>
+                      <m:rPr/>
+                      <m:t>)</m:t>
+                    </m:r>
+                  </m:e>
+                </m:mr>
+                <m:mr>
+                  <m:e>
+                    <m:r>
+                      <m:rPr/>
+                      <m:t>(</m:t>
+                    </m:r>
+                    <m:r>
+                      <m:rPr/>
+                      <m:t>2</m:t>
+                    </m:r>
+                    <m:r>
+                      <m:rPr/>
+                      <m:t>,</m:t>
+                    </m:r>
+                    <m:bar>
+                      <m:barPr>
+                        <m:pos m:val="bot"/>
+                      </m:barPr>
+                      <m:e>
+                        <m:r>
+                          <m:rPr/>
+                          <m:t>1</m:t>
+                        </m:r>
+                      </m:e>
+                    </m:bar>
+                    <m:r>
+                      <m:rPr/>
+                      <m:t>)</m:t>
+                    </m:r>
+                  </m:e>
+                  <m:e>
+                    <m:r>
+                      <m:rPr/>
+                      <m:t>(</m:t>
+                    </m:r>
+                    <m:bar>
+                      <m:barPr>
+                        <m:pos m:val="bot"/>
+                      </m:barPr>
+                      <m:e>
+                        <m:r>
+                          <m:rPr/>
+                          <m:t>7</m:t>
+                        </m:r>
+                      </m:e>
+                    </m:bar>
+                    <m:r>
+                      <m:rPr/>
+                      <m:t>,</m:t>
+                    </m:r>
+                    <m:r>
+                      <m:rPr/>
+                      <m:t>−</m:t>
+                    </m:r>
+                    <m:r>
+                      <m:rPr/>
+                      <m:t>6</m:t>
+                    </m:r>
+                    <m:r>
+                      <m:rPr/>
+                      <m:t>)</m:t>
+                    </m:r>
+                  </m:e>
+                </m:mr>
+              </m:m>
+            </m:e>
+          </m:d>
+        </m:oMath>
+      </m:oMathPara>
+    </w:p>
+    <w:p>
+      <w:pPr>
+        <w:numPr>
+          <w:numId w:val="1"/>
+          <w:ilvl w:val="1"/>
+        </w:numPr>
+      </w:pPr>
+      <w:r>
+        <w:t xml:space="preserve">There are no pairs of best responses.</w:t>
+      </w:r>
+    </w:p>
+    <w:p>
+      <w:r>
+        <w:t xml:space="preserve">Explain when games occur that cannot be handled this way.</w:t>
+      </w:r>
+    </w:p>
+    <w:p>
+      <w:pPr>
+        <w:numPr>
+          <w:numId w:val="9"/>
           <w:ilvl w:val="0"/>
         </w:numPr>
       </w:pPr>
       <w:r>
-        <w:t xml:space="preserve">Compute directly</w:t>
-      </w:r>
-      <w:r>
-        <w:t xml:space="preserve"> </w:t>
-      </w:r>
-      <m:oMath>
-        <m:sSub>
-          <m:e>
-            <m:r>
-              <m:rPr/>
-              <m:t>B</m:t>
-            </m:r>
-          </m:e>
-          <m:sub>
-            <m:r>
-              <m:rPr/>
-              <m:t>1</m:t>
-            </m:r>
-          </m:sub>
-        </m:sSub>
-        <m:r>
-          <m:rPr/>
-          <m:t>,</m:t>
-        </m:r>
-        <m:sSub>
-          <m:e>
-            <m:r>
-              <m:rPr/>
-              <m:t>B</m:t>
-            </m:r>
-          </m:e>
-          <m:sub>
-            <m:r>
-              <m:rPr/>
-              <m:t>2</m:t>
-            </m:r>
-          </m:sub>
-        </m:sSub>
-        <m:r>
-          <m:rPr/>
-          <m:t>,</m:t>
-        </m:r>
-        <m:r>
-          <m:rPr/>
-          <m:t>U</m:t>
-        </m:r>
-        <m:sSub>
-          <m:e>
-            <m:r>
-              <m:rPr/>
-              <m:t>D</m:t>
-            </m:r>
-          </m:e>
-          <m:sub>
-            <m:r>
-              <m:rPr/>
-              <m:t>1</m:t>
-            </m:r>
-          </m:sub>
-        </m:sSub>
-      </m:oMath>
-      <w:r>
-        <w:t xml:space="preserve"> </w:t>
-      </w:r>
-      <w:r>
-        <w:t xml:space="preserve">and</w:t>
-      </w:r>
-      <w:r>
-        <w:t xml:space="preserve"> </w:t>
-      </w:r>
-      <m:oMath>
-        <m:r>
-          <m:rPr/>
-          <m:t>U</m:t>
-        </m:r>
-        <m:sSub>
-          <m:e>
-            <m:r>
-              <m:rPr/>
-              <m:t>D</m:t>
-            </m:r>
-          </m:e>
-          <m:sub>
-            <m:r>
-              <m:rPr/>
-              <m:t>2</m:t>
-            </m:r>
-          </m:sub>
-        </m:sSub>
-      </m:oMath>
-      <w:r>
-        <w:t xml:space="preserve">.</w:t>
-      </w:r>
+        <w:t xml:space="preserve">Consider the following game:</w:t>
+      </w:r>
+    </w:p>
+    <w:p>
+      <m:oMathPara>
+        <m:oMathParaPr>
+          <m:jc m:val="center"/>
+        </m:oMathParaPr>
+        <m:oMath>
+          <m:d>
+            <m:dPr>
+              <m:begChr m:val="("/>
+              <m:endChr m:val=")"/>
+              <m:grow/>
+            </m:dPr>
+            <m:e>
+              <m:m>
+                <m:mPr>
+                  <m:baseJc m:val="center"/>
+                  <m:plcHide m:val="on"/>
+                  <m:mcs>
+                    <m:mc>
+                      <m:mcPr>
+                        <m:mcJc m:val="left"/>
+                      </m:mcPr>
+                    </m:mc>
+                    <m:mc>
+                      <m:mcPr>
+                        <m:mcJc m:val="left"/>
+                      </m:mcPr>
+                    </m:mc>
+                    <m:mc>
+                      <m:mcPr>
+                        <m:mcJc m:val="left"/>
+                      </m:mcPr>
+                    </m:mc>
+                  </m:mcs>
+                </m:mPr>
+                <m:mr>
+                  <m:e>
+                    <m:r>
+                      <m:rPr/>
+                      <m:t>(</m:t>
+                    </m:r>
+                    <m:r>
+                      <m:rPr/>
+                      <m:t>7</m:t>
+                    </m:r>
+                    <m:r>
+                      <m:rPr/>
+                      <m:t>,</m:t>
+                    </m:r>
+                    <m:r>
+                      <m:rPr/>
+                      <m:t>3</m:t>
+                    </m:r>
+                    <m:r>
+                      <m:rPr/>
+                      <m:t>)</m:t>
+                    </m:r>
+                  </m:e>
+                  <m:e>
+                    <m:r>
+                      <m:rPr/>
+                      <m:t>(</m:t>
+                    </m:r>
+                    <m:r>
+                      <m:rPr/>
+                      <m:t>0</m:t>
+                    </m:r>
+                    <m:r>
+                      <m:rPr/>
+                      <m:t>,</m:t>
+                    </m:r>
+                    <m:r>
+                      <m:rPr/>
+                      <m:t>2</m:t>
+                    </m:r>
+                    <m:r>
+                      <m:rPr/>
+                      <m:t>)</m:t>
+                    </m:r>
+                  </m:e>
+                </m:mr>
+                <m:mr>
+                  <m:e>
+                    <m:r>
+                      <m:rPr/>
+                      <m:t>(</m:t>
+                    </m:r>
+                    <m:r>
+                      <m:rPr/>
+                      <m:t>2</m:t>
+                    </m:r>
+                    <m:r>
+                      <m:rPr/>
+                      <m:t>,</m:t>
+                    </m:r>
+                    <m:r>
+                      <m:rPr/>
+                      <m:t>1</m:t>
+                    </m:r>
+                    <m:r>
+                      <m:rPr/>
+                      <m:t>)</m:t>
+                    </m:r>
+                  </m:e>
+                  <m:e>
+                    <m:r>
+                      <m:rPr/>
+                      <m:t>(</m:t>
+                    </m:r>
+                    <m:r>
+                      <m:rPr/>
+                      <m:t>6</m:t>
+                    </m:r>
+                    <m:r>
+                      <m:rPr/>
+                      <m:t>,</m:t>
+                    </m:r>
+                    <m:r>
+                      <m:rPr/>
+                      <m:t>1</m:t>
+                    </m:r>
+                    <m:r>
+                      <m:rPr/>
+                      <m:t>)</m:t>
+                    </m:r>
+                  </m:e>
+                </m:mr>
+                <m:mr>
+                  <m:e>
+                    <m:r>
+                      <m:rPr/>
+                      <m:t>(</m:t>
+                    </m:r>
+                    <m:r>
+                      <m:rPr/>
+                      <m:t>4</m:t>
+                    </m:r>
+                    <m:r>
+                      <m:rPr/>
+                      <m:t>,</m:t>
+                    </m:r>
+                    <m:r>
+                      <m:rPr/>
+                      <m:t>0</m:t>
+                    </m:r>
+                    <m:r>
+                      <m:rPr/>
+                      <m:t>)</m:t>
+                    </m:r>
+                  </m:e>
+                  <m:e>
+                    <m:r>
+                      <m:rPr/>
+                      <m:t>(</m:t>
+                    </m:r>
+                    <m:r>
+                      <m:rPr/>
+                      <m:t>4</m:t>
+                    </m:r>
+                    <m:r>
+                      <m:rPr/>
+                      <m:t>,</m:t>
+                    </m:r>
+                    <m:r>
+                      <m:rPr/>
+                      <m:t>2</m:t>
+                    </m:r>
+                    <m:r>
+                      <m:rPr/>
+                      <m:t>)</m:t>
+                    </m:r>
+                  </m:e>
+                </m:mr>
+              </m:m>
+            </m:e>
+          </m:d>
+        </m:oMath>
+      </m:oMathPara>
     </w:p>
     <w:p>
       <w:pPr>
@@ -5027,10 +5136,98 @@
         </w:numPr>
       </w:pPr>
       <w:r>
-        <w:rPr>
-          <w:b/>
-        </w:rPr>
-        <w:t xml:space="preserve">Solution</w:t>
+        <w:t xml:space="preserve">Compute directly</w:t>
+      </w:r>
+      <w:r>
+        <w:t xml:space="preserve"> </w:t>
+      </w:r>
+      <m:oMath>
+        <m:sSub>
+          <m:e>
+            <m:r>
+              <m:rPr/>
+              <m:t>B</m:t>
+            </m:r>
+          </m:e>
+          <m:sub>
+            <m:r>
+              <m:rPr/>
+              <m:t>1</m:t>
+            </m:r>
+          </m:sub>
+        </m:sSub>
+        <m:r>
+          <m:rPr/>
+          <m:t>,</m:t>
+        </m:r>
+        <m:sSub>
+          <m:e>
+            <m:r>
+              <m:rPr/>
+              <m:t>B</m:t>
+            </m:r>
+          </m:e>
+          <m:sub>
+            <m:r>
+              <m:rPr/>
+              <m:t>2</m:t>
+            </m:r>
+          </m:sub>
+        </m:sSub>
+        <m:r>
+          <m:rPr/>
+          <m:t>,</m:t>
+        </m:r>
+        <m:r>
+          <m:rPr/>
+          <m:t>U</m:t>
+        </m:r>
+        <m:sSub>
+          <m:e>
+            <m:r>
+              <m:rPr/>
+              <m:t>D</m:t>
+            </m:r>
+          </m:e>
+          <m:sub>
+            <m:r>
+              <m:rPr/>
+              <m:t>1</m:t>
+            </m:r>
+          </m:sub>
+        </m:sSub>
+      </m:oMath>
+      <w:r>
+        <w:t xml:space="preserve"> </w:t>
+      </w:r>
+      <w:r>
+        <w:t xml:space="preserve">and</w:t>
+      </w:r>
+      <w:r>
+        <w:t xml:space="preserve"> </w:t>
+      </w:r>
+      <m:oMath>
+        <m:r>
+          <m:rPr/>
+          <m:t>U</m:t>
+        </m:r>
+        <m:sSub>
+          <m:e>
+            <m:r>
+              <m:rPr/>
+              <m:t>D</m:t>
+            </m:r>
+          </m:e>
+          <m:sub>
+            <m:r>
+              <m:rPr/>
+              <m:t>2</m:t>
+            </m:r>
+          </m:sub>
+        </m:sSub>
+      </m:oMath>
+      <w:r>
+        <w:t xml:space="preserve">.</w:t>
       </w:r>
     </w:p>
     <w:p>
@@ -5041,7 +5238,10 @@
         </w:numPr>
       </w:pPr>
       <w:r>
-        <w:t xml:space="preserve">By definition:</w:t>
+        <w:rPr>
+          <w:b/>
+        </w:rPr>
+        <w:t xml:space="preserve">Solution</w:t>
       </w:r>
     </w:p>
     <w:p>
@@ -5051,6 +5251,11 @@
           <w:ilvl w:val="0"/>
         </w:numPr>
       </w:pPr>
+      <w:r>
+        <w:t xml:space="preserve">By definition:</w:t>
+      </w:r>
+    </w:p>
+    <w:p>
       <m:oMathPara>
         <m:oMathParaPr>
           <m:jc m:val="center"/>
@@ -5281,115 +5486,187 @@
       </w:r>
     </w:p>
     <w:p>
+      <m:oMathPara>
+        <m:oMathParaPr>
+          <m:jc m:val="center"/>
+        </m:oMathParaPr>
+        <m:oMath>
+          <m:r>
+            <m:rPr/>
+            <m:t>U</m:t>
+          </m:r>
+          <m:sSub>
+            <m:e>
+              <m:r>
+                <m:rPr/>
+                <m:t>D</m:t>
+              </m:r>
+            </m:e>
+            <m:sub>
+              <m:r>
+                <m:rPr/>
+                <m:t>2</m:t>
+              </m:r>
+            </m:sub>
+          </m:sSub>
+          <m:r>
+            <m:rPr/>
+            <m:t>=</m:t>
+          </m:r>
+          <m:r>
+            <m:rPr/>
+            <m:t>{</m:t>
+          </m:r>
+          <m:r>
+            <m:rPr/>
+            <m:t>s</m:t>
+          </m:r>
+          <m:r>
+            <m:rPr/>
+            <m:t>∈</m:t>
+          </m:r>
+          <m:r>
+            <m:rPr/>
+            <m:t>{</m:t>
+          </m:r>
+          <m:sSub>
+            <m:e>
+              <m:r>
+                <m:rPr/>
+                <m:t>s</m:t>
+              </m:r>
+            </m:e>
+            <m:sub>
+              <m:r>
+                <m:rPr/>
+                <m:t>1</m:t>
+              </m:r>
+            </m:sub>
+          </m:sSub>
+          <m:r>
+            <m:rPr/>
+            <m:t>,</m:t>
+          </m:r>
+          <m:sSub>
+            <m:e>
+              <m:r>
+                <m:rPr/>
+                <m:t>s</m:t>
+              </m:r>
+            </m:e>
+            <m:sub>
+              <m:r>
+                <m:rPr/>
+                <m:t>2</m:t>
+              </m:r>
+            </m:sub>
+          </m:sSub>
+          <m:r>
+            <m:rPr/>
+            <m:t>}</m:t>
+          </m:r>
+          <m:r>
+            <m:rPr/>
+            <m:t> </m:t>
+          </m:r>
+          <m:r>
+            <m:rPr/>
+            <m:t>∣</m:t>
+          </m:r>
+          <m:r>
+            <m:rPr/>
+            <m:t> </m:t>
+          </m:r>
+          <m:r>
+            <m:rPr>
+              <m:sty m:val="p"/>
+            </m:rPr>
+            <m:t>$s$ is not strictly dominated</m:t>
+          </m:r>
+          <m:r>
+            <m:rPr/>
+            <m:t>}</m:t>
+          </m:r>
+        </m:oMath>
+      </m:oMathPara>
+    </w:p>
+    <w:p>
       <w:pPr>
         <w:numPr>
           <w:numId w:val="1"/>
           <w:ilvl w:val="0"/>
         </w:numPr>
       </w:pPr>
-      <m:oMathPara>
-        <m:oMathParaPr>
-          <m:jc m:val="center"/>
-        </m:oMathParaPr>
-        <m:oMath>
-          <m:r>
-            <m:rPr/>
-            <m:t>U</m:t>
-          </m:r>
-          <m:sSub>
-            <m:e>
-              <m:r>
-                <m:rPr/>
-                <m:t>D</m:t>
-              </m:r>
-            </m:e>
-            <m:sub>
-              <m:r>
-                <m:rPr/>
-                <m:t>2</m:t>
-              </m:r>
-            </m:sub>
-          </m:sSub>
-          <m:r>
-            <m:rPr/>
-            <m:t>=</m:t>
-          </m:r>
-          <m:r>
-            <m:rPr/>
-            <m:t>{</m:t>
-          </m:r>
-          <m:r>
-            <m:rPr/>
-            <m:t>s</m:t>
-          </m:r>
-          <m:r>
-            <m:rPr/>
-            <m:t>∈</m:t>
-          </m:r>
-          <m:r>
-            <m:rPr/>
-            <m:t>{</m:t>
-          </m:r>
-          <m:sSub>
-            <m:e>
-              <m:r>
-                <m:rPr/>
-                <m:t>s</m:t>
-              </m:r>
-            </m:e>
-            <m:sub>
-              <m:r>
-                <m:rPr/>
-                <m:t>1</m:t>
-              </m:r>
-            </m:sub>
-          </m:sSub>
-          <m:r>
-            <m:rPr/>
-            <m:t>,</m:t>
-          </m:r>
-          <m:sSub>
-            <m:e>
-              <m:r>
-                <m:rPr/>
-                <m:t>s</m:t>
-              </m:r>
-            </m:e>
-            <m:sub>
-              <m:r>
-                <m:rPr/>
-                <m:t>2</m:t>
-              </m:r>
-            </m:sub>
-          </m:sSub>
-          <m:r>
-            <m:rPr/>
-            <m:t>}</m:t>
-          </m:r>
-          <m:r>
-            <m:rPr/>
-            <m:t> </m:t>
-          </m:r>
-          <m:r>
-            <m:rPr/>
-            <m:t>∣</m:t>
-          </m:r>
-          <m:r>
-            <m:rPr/>
-            <m:t> </m:t>
-          </m:r>
-          <m:r>
-            <m:rPr>
-              <m:sty m:val="p"/>
-            </m:rPr>
-            <m:t>$s$ is not strictly dominated</m:t>
-          </m:r>
-          <m:r>
-            <m:rPr/>
-            <m:t>}</m:t>
-          </m:r>
-        </m:oMath>
-      </m:oMathPara>
+      <w:r>
+        <w:t xml:space="preserve">Thus</w:t>
+      </w:r>
+      <w:r>
+        <w:t xml:space="preserve"> </w:t>
+      </w:r>
+      <m:oMath>
+        <m:r>
+          <m:rPr/>
+          <m:t>U</m:t>
+        </m:r>
+        <m:sSub>
+          <m:e>
+            <m:r>
+              <m:rPr/>
+              <m:t>D</m:t>
+            </m:r>
+          </m:e>
+          <m:sub>
+            <m:r>
+              <m:rPr/>
+              <m:t>2</m:t>
+            </m:r>
+          </m:sub>
+        </m:sSub>
+        <m:r>
+          <m:rPr/>
+          <m:t>=</m:t>
+        </m:r>
+        <m:r>
+          <m:rPr/>
+          <m:t>{</m:t>
+        </m:r>
+        <m:sSub>
+          <m:e>
+            <m:r>
+              <m:rPr/>
+              <m:t>s</m:t>
+            </m:r>
+          </m:e>
+          <m:sub>
+            <m:r>
+              <m:rPr/>
+              <m:t>1</m:t>
+            </m:r>
+          </m:sub>
+        </m:sSub>
+        <m:r>
+          <m:rPr/>
+          <m:t>,</m:t>
+        </m:r>
+        <m:sSub>
+          <m:e>
+            <m:r>
+              <m:rPr/>
+              <m:t>s</m:t>
+            </m:r>
+          </m:e>
+          <m:sub>
+            <m:r>
+              <m:rPr/>
+              <m:t>2</m:t>
+            </m:r>
+          </m:sub>
+        </m:sSub>
+        <m:r>
+          <m:rPr/>
+          <m:t>}</m:t>
+        </m:r>
+      </m:oMath>
     </w:p>
     <w:p>
       <w:pPr>
@@ -5399,94 +5676,10 @@
         </w:numPr>
       </w:pPr>
       <w:r>
-        <w:t xml:space="preserve">Thus</w:t>
-      </w:r>
-      <w:r>
-        <w:t xml:space="preserve"> </w:t>
-      </w:r>
-      <m:oMath>
-        <m:r>
-          <m:rPr/>
-          <m:t>U</m:t>
-        </m:r>
-        <m:sSub>
-          <m:e>
-            <m:r>
-              <m:rPr/>
-              <m:t>D</m:t>
-            </m:r>
-          </m:e>
-          <m:sub>
-            <m:r>
-              <m:rPr/>
-              <m:t>2</m:t>
-            </m:r>
-          </m:sub>
-        </m:sSub>
-        <m:r>
-          <m:rPr/>
-          <m:t>=</m:t>
-        </m:r>
-        <m:r>
-          <m:rPr/>
-          <m:t>{</m:t>
-        </m:r>
-        <m:sSub>
-          <m:e>
-            <m:r>
-              <m:rPr/>
-              <m:t>s</m:t>
-            </m:r>
-          </m:e>
-          <m:sub>
-            <m:r>
-              <m:rPr/>
-              <m:t>1</m:t>
-            </m:r>
-          </m:sub>
-        </m:sSub>
-        <m:r>
-          <m:rPr/>
-          <m:t>,</m:t>
-        </m:r>
-        <m:sSub>
-          <m:e>
-            <m:r>
-              <m:rPr/>
-              <m:t>s</m:t>
-            </m:r>
-          </m:e>
-          <m:sub>
-            <m:r>
-              <m:rPr/>
-              <m:t>2</m:t>
-            </m:r>
-          </m:sub>
-        </m:sSub>
-        <m:r>
-          <m:rPr/>
-          <m:t>}</m:t>
-        </m:r>
-      </m:oMath>
-    </w:p>
-    <w:p>
-      <w:pPr>
-        <w:numPr>
-          <w:numId w:val="1"/>
-          <w:ilvl w:val="0"/>
-        </w:numPr>
-      </w:pPr>
-      <w:r>
         <w:t xml:space="preserve">By definition</w:t>
       </w:r>
     </w:p>
     <w:p>
-      <w:pPr>
-        <w:numPr>
-          <w:numId w:val="1"/>
-          <w:ilvl w:val="0"/>
-        </w:numPr>
-      </w:pPr>
       <m:oMathPara>
         <m:oMathParaPr>
           <m:jc m:val="center"/>
@@ -5697,12 +5890,6 @@
       </w:r>
     </w:p>
     <w:p>
-      <w:pPr>
-        <w:numPr>
-          <w:numId w:val="1"/>
-          <w:ilvl w:val="0"/>
-        </w:numPr>
-      </w:pPr>
       <m:oMathPara>
         <m:oMathParaPr>
           <m:jc m:val="center"/>
@@ -5778,23 +5965,6 @@
       </m:oMathPara>
     </w:p>
     <w:p>
-      <w:pPr>
-        <w:numPr>
-          <w:numId w:val="1"/>
-          <w:ilvl w:val="0"/>
-        </w:numPr>
-      </w:pPr>
-      <w:r>
-        <w:t xml:space="preserve"> </w:t>
-      </w:r>
-    </w:p>
-    <w:p>
-      <w:pPr>
-        <w:numPr>
-          <w:numId w:val="1"/>
-          <w:ilvl w:val="0"/>
-        </w:numPr>
-      </w:pPr>
       <m:oMathPara>
         <m:oMathParaPr>
           <m:jc m:val="center"/>
@@ -5918,23 +6088,6 @@
       </m:oMathPara>
     </w:p>
     <w:p>
-      <w:pPr>
-        <w:numPr>
-          <w:numId w:val="1"/>
-          <w:ilvl w:val="0"/>
-        </w:numPr>
-      </w:pPr>
-      <w:r>
-        <w:t xml:space="preserve"> </w:t>
-      </w:r>
-    </w:p>
-    <w:p>
-      <w:pPr>
-        <w:numPr>
-          <w:numId w:val="1"/>
-          <w:ilvl w:val="0"/>
-        </w:numPr>
-      </w:pPr>
       <m:oMathPara>
         <m:oMathParaPr>
           <m:jc m:val="center"/>
@@ -6106,7 +6259,7 @@
         </w:drawing>
       </w:r>
       <w:r>
-        <w:cr/>
+        <w:br w:type="textWrapping"/>
       </w:r>
       <w:r>
         <w:t xml:space="preserve"> </w:t>
@@ -6237,12 +6390,6 @@
       </w:r>
     </w:p>
     <w:p>
-      <w:pPr>
-        <w:numPr>
-          <w:numId w:val="1"/>
-          <w:ilvl w:val="0"/>
-        </w:numPr>
-      </w:pPr>
       <m:oMathPara>
         <m:oMathParaPr>
           <m:jc m:val="center"/>
@@ -6451,12 +6598,6 @@
       </w:r>
     </w:p>
     <w:p>
-      <w:pPr>
-        <w:numPr>
-          <w:numId w:val="1"/>
-          <w:ilvl w:val="0"/>
-        </w:numPr>
-      </w:pPr>
       <m:oMathPara>
         <m:oMathParaPr>
           <m:jc m:val="center"/>
@@ -6540,23 +6681,6 @@
       </m:oMathPara>
     </w:p>
     <w:p>
-      <w:pPr>
-        <w:numPr>
-          <w:numId w:val="1"/>
-          <w:ilvl w:val="0"/>
-        </w:numPr>
-      </w:pPr>
-      <w:r>
-        <w:t xml:space="preserve"> </w:t>
-      </w:r>
-    </w:p>
-    <w:p>
-      <w:pPr>
-        <w:numPr>
-          <w:numId w:val="1"/>
-          <w:ilvl w:val="0"/>
-        </w:numPr>
-      </w:pPr>
       <m:oMathPara>
         <m:oMathParaPr>
           <m:jc m:val="center"/>
@@ -7354,6 +7478,7 @@
     </w:p>
     <w:p>
       <w:pPr>
+        <w:pStyle w:val="Compact"/>
         <w:numPr>
           <w:numId w:val="1"/>
           <w:ilvl w:val="0"/>
@@ -7402,7 +7527,7 @@
         </w:drawing>
       </w:r>
       <w:r>
-        <w:cr/>
+        <w:br w:type="textWrapping"/>
       </w:r>
     </w:p>
     <w:p>
@@ -7671,12 +7796,6 @@
       </w:r>
     </w:p>
     <w:p>
-      <w:pPr>
-        <w:numPr>
-          <w:numId w:val="1"/>
-          <w:ilvl w:val="0"/>
-        </w:numPr>
-      </w:pPr>
       <m:oMathPara>
         <m:oMathParaPr>
           <m:jc m:val="center"/>
@@ -7919,12 +8038,6 @@
       </w:r>
     </w:p>
     <w:p>
-      <w:pPr>
-        <w:numPr>
-          <w:numId w:val="1"/>
-          <w:ilvl w:val="0"/>
-        </w:numPr>
-      </w:pPr>
       <m:oMathPara>
         <m:oMathParaPr>
           <m:jc m:val="center"/>
@@ -8202,12 +8315,6 @@
       </w:r>
     </w:p>
     <w:p>
-      <w:pPr>
-        <w:numPr>
-          <w:numId w:val="1"/>
-          <w:ilvl w:val="1"/>
-        </w:numPr>
-      </w:pPr>
       <m:oMathPara>
         <m:oMathParaPr>
           <m:jc m:val="center"/>
@@ -8620,12 +8727,6 @@
       </w:r>
     </w:p>
     <w:p>
-      <w:pPr>
-        <w:numPr>
-          <w:numId w:val="1"/>
-          <w:ilvl w:val="1"/>
-        </w:numPr>
-      </w:pPr>
       <m:oMathPara>
         <m:oMathParaPr>
           <m:jc m:val="center"/>
@@ -8711,23 +8812,6 @@
       </m:oMathPara>
     </w:p>
     <w:p>
-      <w:pPr>
-        <w:numPr>
-          <w:numId w:val="1"/>
-          <w:ilvl w:val="1"/>
-        </w:numPr>
-      </w:pPr>
-      <w:r>
-        <w:t xml:space="preserve"> </w:t>
-      </w:r>
-    </w:p>
-    <w:p>
-      <w:pPr>
-        <w:numPr>
-          <w:numId w:val="1"/>
-          <w:ilvl w:val="1"/>
-        </w:numPr>
-      </w:pPr>
       <m:oMathPara>
         <m:oMathParaPr>
           <m:jc m:val="center"/>
@@ -8813,23 +8897,6 @@
       </m:oMathPara>
     </w:p>
     <w:p>
-      <w:pPr>
-        <w:numPr>
-          <w:numId w:val="1"/>
-          <w:ilvl w:val="1"/>
-        </w:numPr>
-      </w:pPr>
-      <w:r>
-        <w:t xml:space="preserve"> </w:t>
-      </w:r>
-    </w:p>
-    <w:p>
-      <w:pPr>
-        <w:numPr>
-          <w:numId w:val="1"/>
-          <w:ilvl w:val="1"/>
-        </w:numPr>
-      </w:pPr>
       <m:oMathPara>
         <m:oMathParaPr>
           <m:jc m:val="center"/>
@@ -8915,23 +8982,6 @@
       </m:oMathPara>
     </w:p>
     <w:p>
-      <w:pPr>
-        <w:numPr>
-          <w:numId w:val="1"/>
-          <w:ilvl w:val="1"/>
-        </w:numPr>
-      </w:pPr>
-      <w:r>
-        <w:t xml:space="preserve"> </w:t>
-      </w:r>
-    </w:p>
-    <w:p>
-      <w:pPr>
-        <w:numPr>
-          <w:numId w:val="1"/>
-          <w:ilvl w:val="1"/>
-        </w:numPr>
-      </w:pPr>
       <m:oMathPara>
         <m:oMathParaPr>
           <m:jc m:val="center"/>
@@ -9028,12 +9078,6 @@
       </w:r>
     </w:p>
     <w:p>
-      <w:pPr>
-        <w:numPr>
-          <w:numId w:val="1"/>
-          <w:ilvl w:val="0"/>
-        </w:numPr>
-      </w:pPr>
       <m:oMathPara>
         <m:oMathParaPr>
           <m:jc m:val="center"/>
@@ -9157,23 +9201,6 @@
       </m:oMathPara>
     </w:p>
     <w:p>
-      <w:pPr>
-        <w:numPr>
-          <w:numId w:val="1"/>
-          <w:ilvl w:val="0"/>
-        </w:numPr>
-      </w:pPr>
-      <w:r>
-        <w:t xml:space="preserve"> </w:t>
-      </w:r>
-    </w:p>
-    <w:p>
-      <w:pPr>
-        <w:numPr>
-          <w:numId w:val="1"/>
-          <w:ilvl w:val="0"/>
-        </w:numPr>
-      </w:pPr>
       <m:oMathPara>
         <m:oMathParaPr>
           <m:jc m:val="center"/>
@@ -9439,12 +9466,6 @@
       </w:r>
     </w:p>
     <w:p>
-      <w:pPr>
-        <w:numPr>
-          <w:numId w:val="1"/>
-          <w:ilvl w:val="0"/>
-        </w:numPr>
-      </w:pPr>
       <m:oMathPara>
         <m:oMathParaPr>
           <m:jc m:val="center"/>
@@ -9653,17 +9674,8 @@
       <w:r>
         <w:t xml:space="preserve">is a best response. This gives:</w:t>
       </w:r>
-      <w:r>
-        <w:t xml:space="preserve"> </w:t>
-      </w:r>
-    </w:p>
-    <w:p>
-      <w:pPr>
-        <w:numPr>
-          <w:numId w:val="1"/>
-          <w:ilvl w:val="0"/>
-        </w:numPr>
-      </w:pPr>
+    </w:p>
+    <w:p>
       <m:oMathPara>
         <m:oMathParaPr>
           <m:jc m:val="center"/>
@@ -9752,7 +9764,7 @@
 <file path=word/numbering.xml><?xml version="1.0" encoding="utf-8"?>
 <w:numbering xmlns:w="http://schemas.openxmlformats.org/wordprocessingml/2006/main">
   <w:abstractNum w:abstractNumId="0">
-    <w:nsid w:val="98dbf107"/>
+    <w:nsid w:val="5e723458"/>
     <w:multiLevelType w:val="multilevel"/>
     <w:lvl w:ilvl="0">
       <w:numFmt w:val="bullet"/>
@@ -9833,7 +9845,7 @@
     </w:lvl>
   </w:abstractNum>
   <w:abstractNum w:abstractNumId="3">
-    <w:nsid w:val="1051d11d"/>
+    <w:nsid w:val="95936400"/>
     <w:multiLevelType w:val="multilevel"/>
     <w:lvl w:ilvl="0">
       <w:numFmt w:val="bullet"/>
@@ -9914,7 +9926,7 @@
     </w:lvl>
   </w:abstractNum>
   <w:abstractNum w:abstractNumId="2">
-    <w:nsid w:val="6e31857f"/>
+    <w:nsid w:val="8850cd11"/>
     <w:multiLevelType w:val="multilevel"/>
     <w:lvl w:ilvl="0">
       <w:start w:val="1"/>
@@ -10002,7 +10014,7 @@
     </w:lvl>
   </w:abstractNum>
   <w:abstractNum w:abstractNumId="4">
-    <w:nsid w:val="8b8572de"/>
+    <w:nsid w:val="ef65511f"/>
     <w:multiLevelType w:val="multilevel"/>
     <w:lvl w:ilvl="0">
       <w:start w:val="5"/>
@@ -10185,6 +10197,17 @@
   <w:style w:type="paragraph" w:default="1" w:styleId="Normal">
     <w:name w:val="Normal"/>
     <w:qFormat/>
+    <w:pPr>
+      <w:spacing w:before="180" w:after="180"/>
+    </w:pPr>
+  </w:style>
+  <w:style w:type="paragraph" w:styleId="Compact">
+    <w:name w:val="Compact"/>
+    <w:basedOn w:val="Normal"/>
+    <w:qFormat/>
+    <w:pPr>
+      <w:spacing w:before="36" w:after="36"/>
+    </w:pPr>
   </w:style>
   <w:style w:type="paragraph" w:styleId="Title">
     <w:name w:val="Title"/>
@@ -10351,6 +10374,14 @@
       <w:sz w:val="20"/>
       <w:szCs w:val="20"/>
     </w:rPr>
+  </w:style>
+  <w:style w:type="paragraph" w:styleId="FootnoteText">
+    <w:name w:val="Footnote Text"/>
+    <w:basedOn w:val="Normal"/>
+    <w:next w:val="FootnoteText"/>
+    <w:uiPriority w:val="9"/>
+    <w:unhideWhenUsed/>
+    <w:qFormat/>
   </w:style>
   <w:style w:type="character" w:default="1" w:styleId="DefaultParagraphFont">
     <w:name w:val="Default Paragraph Font"/>

</xml_diff>

<commit_message>
Typo that clare pointed out
</commit_message>
<xml_diff>
--- a/Solutions/Solution_1.docx
+++ b/Solutions/Solution_1.docx
@@ -2,7 +2,7 @@
 <file path=word/document.xml><?xml version="1.0" encoding="utf-8"?>
 <w:document xmlns:w="http://schemas.openxmlformats.org/wordprocessingml/2006/main" xmlns:m="http://schemas.openxmlformats.org/officeDocument/2006/math" xmlns:r="http://schemas.openxmlformats.org/officeDocument/2006/relationships" xmlns:o="urn:schemas-microsoft-com:office:office" xmlns:v="urn:schemas-microsoft-com:vml" xmlns:w10="urn:schemas-microsoft-com:office:word" xmlns:a="http://schemas.openxmlformats.org/drawingml/2006/main" xmlns:pic="http://schemas.openxmlformats.org/drawingml/2006/picture" xmlns:wp="http://schemas.openxmlformats.org/drawingml/2006/wordprocessingDrawing">
   <w:body>
-    <w:bookmarkStart w:id="21" w:name="homework-sheet-1---normal-form-games"/>
+    <w:bookmarkStart w:id="homework-sheet-1---normal-form-games" w:name="homework-sheet-1---normal-form-games"/>
     <w:p>
       <w:pPr>
         <w:pStyle w:val="Heading1"/>
@@ -11,7 +11,7 @@
         <w:t xml:space="preserve">Homework sheet 1 - Normal form games</w:t>
       </w:r>
     </w:p>
-    <w:bookmarkEnd w:id="21"/>
+    <w:bookmarkEnd w:id="homework-sheet-1---normal-form-games"/>
     <w:p>
       <w:pPr>
         <w:numPr>
@@ -217,6 +217,7 @@
           <w:ilvl w:val="0"/>
         </w:numPr>
       </w:pPr>
+      <w:br/>
       <m:oMathPara>
         <m:oMathParaPr>
           <m:jc m:val="center"/>
@@ -380,6 +381,7 @@
           </m:r>
         </m:oMath>
       </m:oMathPara>
+      <w:br/>
     </w:p>
     <w:p>
       <w:pPr>
@@ -474,6 +476,7 @@
           <w:ilvl w:val="0"/>
         </w:numPr>
       </w:pPr>
+      <w:br/>
       <m:oMathPara>
         <m:oMathParaPr>
           <m:jc m:val="center"/>
@@ -789,6 +792,7 @@
           </m:d>
         </m:oMath>
       </m:oMathPara>
+      <w:br/>
     </w:p>
     <w:p>
       <w:pPr>
@@ -832,6 +836,7 @@
           <w:ilvl w:val="0"/>
         </w:numPr>
       </w:pPr>
+      <w:br/>
       <m:oMathPara>
         <m:oMathParaPr>
           <m:jc m:val="center"/>
@@ -1147,6 +1152,7 @@
           </m:d>
         </m:oMath>
       </m:oMathPara>
+      <w:br/>
     </w:p>
     <w:p>
       <w:pPr>
@@ -1190,6 +1196,7 @@
           <w:ilvl w:val="0"/>
         </w:numPr>
       </w:pPr>
+      <w:br/>
       <m:oMathPara>
         <m:oMathParaPr>
           <m:jc m:val="center"/>
@@ -1505,11 +1512,12 @@
           </m:d>
         </m:oMath>
       </m:oMathPara>
+      <w:br/>
     </w:p>
     <w:p>
       <w:pPr>
         <w:numPr>
-          <w:numId w:val="2"/>
+          <w:numId w:val="5"/>
           <w:ilvl w:val="0"/>
         </w:numPr>
       </w:pPr>
@@ -1670,6 +1678,7 @@
           <w:ilvl w:val="0"/>
         </w:numPr>
       </w:pPr>
+      <w:br/>
       <m:oMathPara>
         <m:oMathParaPr>
           <m:jc m:val="center"/>
@@ -1796,6 +1805,7 @@
           </m:d>
         </m:oMath>
       </m:oMathPara>
+      <w:br/>
     </w:p>
     <w:p>
       <w:pPr>
@@ -1804,6 +1814,7 @@
           <w:ilvl w:val="0"/>
         </w:numPr>
       </w:pPr>
+      <w:br/>
       <m:oMathPara>
         <m:oMathParaPr>
           <m:jc m:val="center"/>
@@ -1897,6 +1908,7 @@
           </m:r>
         </m:oMath>
       </m:oMathPara>
+      <w:br/>
     </w:p>
     <w:p>
       <w:pPr>
@@ -1921,7 +1933,7 @@
                     </pic:cNvPicPr>
                   </pic:nvPicPr>
                   <pic:blipFill>
-                    <a:blip r:embed="rId22"/>
+                    <a:blip r:embed="image1"/>
                     <a:stretch>
                       <a:fillRect/>
                     </a:stretch>
@@ -1947,9 +1959,7 @@
           </wp:inline>
         </w:drawing>
       </w:r>
-      <w:r>
-        <w:cr/>
-      </w:r>
+      <w:br/>
       <w:r>
         <w:t xml:space="preserve"> </w:t>
       </w:r>
@@ -1986,6 +1996,7 @@
           <w:ilvl w:val="0"/>
         </w:numPr>
       </w:pPr>
+      <w:br/>
       <m:oMathPara>
         <m:oMathParaPr>
           <m:jc m:val="center"/>
@@ -2127,6 +2138,7 @@
           </m:r>
         </m:oMath>
       </m:oMathPara>
+      <w:br/>
     </w:p>
     <w:p>
       <w:pPr>
@@ -2151,7 +2163,7 @@
                     </pic:cNvPicPr>
                   </pic:nvPicPr>
                   <pic:blipFill>
-                    <a:blip r:embed="rId23"/>
+                    <a:blip r:embed="image2"/>
                     <a:stretch>
                       <a:fillRect/>
                     </a:stretch>
@@ -2177,9 +2189,7 @@
           </wp:inline>
         </w:drawing>
       </w:r>
-      <w:r>
-        <w:cr/>
-      </w:r>
+      <w:br/>
       <w:r>
         <w:t xml:space="preserve"> </w:t>
       </w:r>
@@ -2212,7 +2222,7 @@
     <w:p>
       <w:pPr>
         <w:numPr>
-          <w:numId w:val="2"/>
+          <w:numId w:val="6"/>
           <w:ilvl w:val="0"/>
         </w:numPr>
       </w:pPr>
@@ -2253,6 +2263,7 @@
           <w:ilvl w:val="1"/>
         </w:numPr>
       </w:pPr>
+      <w:br/>
       <m:oMathPara>
         <m:oMathParaPr>
           <m:jc m:val="center"/>
@@ -2379,6 +2390,7 @@
           </m:d>
         </m:oMath>
       </m:oMathPara>
+      <w:br/>
     </w:p>
     <w:p>
       <w:pPr>
@@ -2462,6 +2474,7 @@
           <w:ilvl w:val="1"/>
         </w:numPr>
       </w:pPr>
+      <w:br/>
       <m:oMathPara>
         <m:oMathParaPr>
           <m:jc m:val="center"/>
@@ -2537,6 +2550,7 @@
           </m:d>
         </m:oMath>
       </m:oMathPara>
+      <w:br/>
     </w:p>
     <w:p>
       <w:pPr>
@@ -2665,6 +2679,7 @@
           <w:ilvl w:val="1"/>
         </w:numPr>
       </w:pPr>
+      <w:br/>
       <m:oMathPara>
         <m:oMathParaPr>
           <m:jc m:val="center"/>
@@ -2747,6 +2762,7 @@
           </m:d>
         </m:oMath>
       </m:oMathPara>
+      <w:br/>
     </w:p>
     <w:p>
       <w:pPr>
@@ -2814,6 +2830,7 @@
           <w:ilvl w:val="1"/>
         </w:numPr>
       </w:pPr>
+      <w:br/>
       <m:oMathPara>
         <m:oMathParaPr>
           <m:jc m:val="center"/>
@@ -3123,6 +3140,7 @@
           </m:d>
         </m:oMath>
       </m:oMathPara>
+      <w:br/>
     </w:p>
     <w:p>
       <w:pPr>
@@ -3206,6 +3224,7 @@
           <w:ilvl w:val="1"/>
         </w:numPr>
       </w:pPr>
+      <w:br/>
       <m:oMathPara>
         <m:oMathParaPr>
           <m:jc m:val="center"/>
@@ -3449,6 +3468,7 @@
           </m:d>
         </m:oMath>
       </m:oMathPara>
+      <w:br/>
     </w:p>
     <w:p>
       <w:pPr>
@@ -3518,6 +3538,7 @@
           <w:ilvl w:val="1"/>
         </w:numPr>
       </w:pPr>
+      <w:br/>
       <m:oMathPara>
         <m:oMathParaPr>
           <m:jc m:val="center"/>
@@ -3688,6 +3709,7 @@
           </m:d>
         </m:oMath>
       </m:oMathPara>
+      <w:br/>
     </w:p>
     <w:p>
       <w:pPr>
@@ -3782,6 +3804,7 @@
           <w:ilvl w:val="1"/>
         </w:numPr>
       </w:pPr>
+      <w:br/>
       <m:oMathPara>
         <m:oMathParaPr>
           <m:jc m:val="center"/>
@@ -3864,6 +3887,7 @@
           </m:d>
         </m:oMath>
       </m:oMathPara>
+      <w:br/>
     </w:p>
     <w:p>
       <w:pPr>
@@ -3931,6 +3955,7 @@
           <w:ilvl w:val="1"/>
         </w:numPr>
       </w:pPr>
+      <w:br/>
       <m:oMathPara>
         <m:oMathParaPr>
           <m:jc m:val="center"/>
@@ -4101,6 +4126,7 @@
           </m:d>
         </m:oMath>
       </m:oMathPara>
+      <w:br/>
     </w:p>
     <w:p>
       <w:pPr>
@@ -4134,6 +4160,7 @@
           <w:ilvl w:val="1"/>
         </w:numPr>
       </w:pPr>
+      <w:br/>
       <m:oMathPara>
         <m:oMathParaPr>
           <m:jc m:val="center"/>
@@ -4272,6 +4299,7 @@
           </m:d>
         </m:oMath>
       </m:oMathPara>
+      <w:br/>
     </w:p>
     <w:p>
       <w:pPr>
@@ -4312,7 +4340,7 @@
     <w:p>
       <w:pPr>
         <w:numPr>
-          <w:numId w:val="2"/>
+          <w:numId w:val="7"/>
           <w:ilvl w:val="0"/>
         </w:numPr>
       </w:pPr>
@@ -4341,6 +4369,7 @@
           <w:ilvl w:val="1"/>
         </w:numPr>
       </w:pPr>
+      <w:br/>
       <m:oMathPara>
         <m:oMathParaPr>
           <m:jc m:val="center"/>
@@ -4509,6 +4538,7 @@
           </m:d>
         </m:oMath>
       </m:oMathPara>
+      <w:br/>
     </w:p>
     <w:p>
       <w:pPr>
@@ -4664,6 +4694,7 @@
           <w:ilvl w:val="1"/>
         </w:numPr>
       </w:pPr>
+      <w:br/>
       <m:oMathPara>
         <m:oMathParaPr>
           <m:jc m:val="center"/>
@@ -5029,6 +5060,7 @@
           </m:d>
         </m:oMath>
       </m:oMathPara>
+      <w:br/>
     </w:p>
     <w:p>
       <w:pPr>
@@ -5096,6 +5128,7 @@
           <w:ilvl w:val="1"/>
         </w:numPr>
       </w:pPr>
+      <w:br/>
       <m:oMathPara>
         <m:oMathParaPr>
           <m:jc m:val="center"/>
@@ -5301,6 +5334,7 @@
           </m:d>
         </m:oMath>
       </m:oMathPara>
+      <w:br/>
     </w:p>
     <w:p>
       <w:pPr>
@@ -5320,6 +5354,7 @@
           <w:ilvl w:val="1"/>
         </w:numPr>
       </w:pPr>
+      <w:br/>
       <m:oMathPara>
         <m:oMathParaPr>
           <m:jc m:val="center"/>
@@ -5486,6 +5521,7 @@
           </m:d>
         </m:oMath>
       </m:oMathPara>
+      <w:br/>
     </w:p>
     <w:p>
       <w:pPr>
@@ -5521,6 +5557,7 @@
           <w:ilvl w:val="0"/>
         </w:numPr>
       </w:pPr>
+      <w:br/>
       <m:oMathPara>
         <m:oMathParaPr>
           <m:jc m:val="center"/>
@@ -5698,6 +5735,7 @@
           </m:d>
         </m:oMath>
       </m:oMathPara>
+      <w:br/>
     </w:p>
     <w:p>
       <w:pPr>
@@ -5833,6 +5871,7 @@
           <w:ilvl w:val="0"/>
         </w:numPr>
       </w:pPr>
+      <w:br/>
       <m:oMathPara>
         <m:oMathParaPr>
           <m:jc m:val="center"/>
@@ -5954,6 +5993,7 @@
           </m:r>
         </m:oMath>
       </m:oMathPara>
+      <w:br/>
     </w:p>
     <w:p>
       <w:pPr>
@@ -6069,6 +6109,7 @@
           <w:ilvl w:val="0"/>
         </w:numPr>
       </w:pPr>
+      <w:br/>
       <m:oMathPara>
         <m:oMathParaPr>
           <m:jc m:val="center"/>
@@ -6172,6 +6213,7 @@
           </m:r>
         </m:oMath>
       </m:oMathPara>
+      <w:br/>
     </w:p>
     <w:p>
       <w:pPr>
@@ -6269,6 +6311,7 @@
           <w:ilvl w:val="0"/>
         </w:numPr>
       </w:pPr>
+      <w:br/>
       <m:oMathPara>
         <m:oMathParaPr>
           <m:jc m:val="center"/>
@@ -6412,6 +6455,7 @@
           </m:r>
         </m:oMath>
       </m:oMathPara>
+      <w:br/>
     </w:p>
     <w:p>
       <w:pPr>
@@ -6485,6 +6529,7 @@
           <w:ilvl w:val="0"/>
         </w:numPr>
       </w:pPr>
+      <w:br/>
       <m:oMathPara>
         <m:oMathParaPr>
           <m:jc m:val="center"/>
@@ -6558,25 +6603,11 @@
           </m:r>
         </m:oMath>
       </m:oMathPara>
-    </w:p>
-    <w:p>
-      <w:pPr>
-        <w:numPr>
-          <w:numId w:val="1"/>
-          <w:ilvl w:val="0"/>
-        </w:numPr>
-      </w:pPr>
+      <w:br/>
       <w:r>
         <w:t xml:space="preserve"> </w:t>
       </w:r>
-    </w:p>
-    <w:p>
-      <w:pPr>
-        <w:numPr>
-          <w:numId w:val="1"/>
-          <w:ilvl w:val="0"/>
-        </w:numPr>
-      </w:pPr>
+      <w:br/>
       <m:oMathPara>
         <m:oMathParaPr>
           <m:jc m:val="center"/>
@@ -6698,25 +6729,11 @@
           </m:r>
         </m:oMath>
       </m:oMathPara>
-    </w:p>
-    <w:p>
-      <w:pPr>
-        <w:numPr>
-          <w:numId w:val="1"/>
-          <w:ilvl w:val="0"/>
-        </w:numPr>
-      </w:pPr>
+      <w:br/>
       <w:r>
         <w:t xml:space="preserve"> </w:t>
       </w:r>
-    </w:p>
-    <w:p>
-      <w:pPr>
-        <w:numPr>
-          <w:numId w:val="1"/>
-          <w:ilvl w:val="0"/>
-        </w:numPr>
-      </w:pPr>
+      <w:br/>
       <m:oMathPara>
         <m:oMathParaPr>
           <m:jc m:val="center"/>
@@ -6826,6 +6843,7 @@
           </m:r>
         </m:oMath>
       </m:oMathPara>
+      <w:br/>
     </w:p>
     <w:p>
       <w:pPr>
@@ -6861,7 +6879,7 @@
                     </pic:cNvPicPr>
                   </pic:nvPicPr>
                   <pic:blipFill>
-                    <a:blip r:embed="rId24"/>
+                    <a:blip r:embed="image3"/>
                     <a:stretch>
                       <a:fillRect/>
                     </a:stretch>
@@ -6887,9 +6905,7 @@
           </wp:inline>
         </w:drawing>
       </w:r>
-      <w:r>
-        <w:cr/>
-      </w:r>
+      <w:br/>
       <w:r>
         <w:t xml:space="preserve"> </w:t>
       </w:r>
@@ -7025,6 +7041,7 @@
           <w:ilvl w:val="0"/>
         </w:numPr>
       </w:pPr>
+      <w:br/>
       <m:oMathPara>
         <m:oMathParaPr>
           <m:jc m:val="center"/>
@@ -7150,6 +7167,7 @@
           </m:r>
         </m:oMath>
       </m:oMathPara>
+      <w:br/>
     </w:p>
     <w:p>
       <w:pPr>
@@ -7239,6 +7257,7 @@
           <w:ilvl w:val="0"/>
         </w:numPr>
       </w:pPr>
+      <w:br/>
       <m:oMathPara>
         <m:oMathParaPr>
           <m:jc m:val="center"/>
@@ -7320,25 +7339,11 @@
           </m:r>
         </m:oMath>
       </m:oMathPara>
-    </w:p>
-    <w:p>
-      <w:pPr>
-        <w:numPr>
-          <w:numId w:val="1"/>
-          <w:ilvl w:val="0"/>
-        </w:numPr>
-      </w:pPr>
+      <w:br/>
       <w:r>
         <w:t xml:space="preserve"> </w:t>
       </w:r>
-    </w:p>
-    <w:p>
-      <w:pPr>
-        <w:numPr>
-          <w:numId w:val="1"/>
-          <w:ilvl w:val="0"/>
-        </w:numPr>
-      </w:pPr>
+      <w:br/>
       <m:oMathPara>
         <m:oMathParaPr>
           <m:jc m:val="center"/>
@@ -7468,6 +7473,7 @@
           </m:r>
         </m:oMath>
       </m:oMathPara>
+      <w:br/>
     </w:p>
     <w:p>
       <w:pPr>
@@ -8157,7 +8163,7 @@
                     </pic:cNvPicPr>
                   </pic:nvPicPr>
                   <pic:blipFill>
-                    <a:blip r:embed="rId25"/>
+                    <a:blip r:embed="image4"/>
                     <a:stretch>
                       <a:fillRect/>
                     </a:stretch>
@@ -8183,9 +8189,7 @@
           </wp:inline>
         </w:drawing>
       </w:r>
-      <w:r>
-        <w:cr/>
-      </w:r>
+      <w:br/>
     </w:p>
     <w:p>
       <w:pPr>
@@ -8459,6 +8463,7 @@
           <w:ilvl w:val="0"/>
         </w:numPr>
       </w:pPr>
+      <w:br/>
       <m:oMathPara>
         <m:oMathParaPr>
           <m:jc m:val="center"/>
@@ -8665,6 +8670,7 @@
           </m:d>
         </m:oMath>
       </m:oMathPara>
+      <w:br/>
     </w:p>
     <w:p>
       <w:pPr>
@@ -8707,6 +8713,7 @@
           <w:ilvl w:val="0"/>
         </w:numPr>
       </w:pPr>
+      <w:br/>
       <m:oMathPara>
         <m:oMathParaPr>
           <m:jc m:val="center"/>
@@ -8826,6 +8833,7 @@
           </m:r>
         </m:oMath>
       </m:oMathPara>
+      <w:br/>
     </w:p>
     <w:p>
       <w:pPr>
@@ -8990,6 +8998,7 @@
           <w:ilvl w:val="1"/>
         </w:numPr>
       </w:pPr>
+      <w:br/>
       <m:oMathPara>
         <m:oMathParaPr>
           <m:jc m:val="center"/>
@@ -9229,6 +9238,7 @@
           </m:r>
         </m:oMath>
       </m:oMathPara>
+      <w:br/>
     </w:p>
     <w:p>
       <w:pPr>
@@ -9408,6 +9418,7 @@
           <w:ilvl w:val="1"/>
         </w:numPr>
       </w:pPr>
+      <w:br/>
       <m:oMathPara>
         <m:oMathParaPr>
           <m:jc m:val="center"/>
@@ -9491,25 +9502,11 @@
           </m:r>
         </m:oMath>
       </m:oMathPara>
-    </w:p>
-    <w:p>
-      <w:pPr>
-        <w:numPr>
-          <w:numId w:val="1"/>
-          <w:ilvl w:val="1"/>
-        </w:numPr>
-      </w:pPr>
+      <w:br/>
       <w:r>
         <w:t xml:space="preserve"> </w:t>
       </w:r>
-    </w:p>
-    <w:p>
-      <w:pPr>
-        <w:numPr>
-          <w:numId w:val="1"/>
-          <w:ilvl w:val="1"/>
-        </w:numPr>
-      </w:pPr>
+      <w:br/>
       <m:oMathPara>
         <m:oMathParaPr>
           <m:jc m:val="center"/>
@@ -9569,7 +9566,7 @@
           </m:sSub>
           <m:r>
             <m:rPr/>
-            <m:t>&gt;</m:t>
+            <m:t>&lt;</m:t>
           </m:r>
           <m:sSub>
             <m:e>
@@ -9593,25 +9590,11 @@
           </m:r>
         </m:oMath>
       </m:oMathPara>
-    </w:p>
-    <w:p>
-      <w:pPr>
-        <w:numPr>
-          <w:numId w:val="1"/>
-          <w:ilvl w:val="1"/>
-        </w:numPr>
-      </w:pPr>
+      <w:br/>
       <w:r>
         <w:t xml:space="preserve"> </w:t>
       </w:r>
-    </w:p>
-    <w:p>
-      <w:pPr>
-        <w:numPr>
-          <w:numId w:val="1"/>
-          <w:ilvl w:val="1"/>
-        </w:numPr>
-      </w:pPr>
+      <w:br/>
       <m:oMathPara>
         <m:oMathParaPr>
           <m:jc m:val="center"/>
@@ -9695,25 +9678,11 @@
           </m:r>
         </m:oMath>
       </m:oMathPara>
-    </w:p>
-    <w:p>
-      <w:pPr>
-        <w:numPr>
-          <w:numId w:val="1"/>
-          <w:ilvl w:val="1"/>
-        </w:numPr>
-      </w:pPr>
+      <w:br/>
       <w:r>
         <w:t xml:space="preserve"> </w:t>
       </w:r>
-    </w:p>
-    <w:p>
-      <w:pPr>
-        <w:numPr>
-          <w:numId w:val="1"/>
-          <w:ilvl w:val="1"/>
-        </w:numPr>
-      </w:pPr>
+      <w:br/>
       <m:oMathPara>
         <m:oMathParaPr>
           <m:jc m:val="center"/>
@@ -9797,6 +9766,7 @@
           </m:r>
         </m:oMath>
       </m:oMathPara>
+      <w:br/>
     </w:p>
     <w:p>
       <w:pPr>
@@ -9816,6 +9786,7 @@
           <w:ilvl w:val="0"/>
         </w:numPr>
       </w:pPr>
+      <w:br/>
       <m:oMathPara>
         <m:oMathParaPr>
           <m:jc m:val="center"/>
@@ -9937,25 +9908,11 @@
           </m:r>
         </m:oMath>
       </m:oMathPara>
-    </w:p>
-    <w:p>
-      <w:pPr>
-        <w:numPr>
-          <w:numId w:val="1"/>
-          <w:ilvl w:val="0"/>
-        </w:numPr>
-      </w:pPr>
+      <w:br/>
       <w:r>
         <w:t xml:space="preserve"> </w:t>
       </w:r>
-    </w:p>
-    <w:p>
-      <w:pPr>
-        <w:numPr>
-          <w:numId w:val="1"/>
-          <w:ilvl w:val="0"/>
-        </w:numPr>
-      </w:pPr>
+      <w:br/>
       <m:oMathPara>
         <m:oMathParaPr>
           <m:jc m:val="center"/>
@@ -10077,6 +10034,7 @@
           </m:r>
         </m:oMath>
       </m:oMathPara>
+      <w:br/>
     </w:p>
     <w:p>
       <w:pPr>
@@ -10227,6 +10185,7 @@
           <w:ilvl w:val="0"/>
         </w:numPr>
       </w:pPr>
+      <w:br/>
       <m:oMathPara>
         <m:oMathParaPr>
           <m:jc m:val="center"/>
@@ -10343,6 +10302,7 @@
           </m:f>
         </m:oMath>
       </m:oMathPara>
+      <w:br/>
     </w:p>
     <w:p>
       <w:pPr>
@@ -10438,14 +10398,7 @@
       <w:r>
         <w:t xml:space="preserve"> </w:t>
       </w:r>
-    </w:p>
-    <w:p>
-      <w:pPr>
-        <w:numPr>
-          <w:numId w:val="1"/>
-          <w:ilvl w:val="0"/>
-        </w:numPr>
-      </w:pPr>
+      <w:br/>
       <m:oMathPara>
         <m:oMathParaPr>
           <m:jc m:val="center"/>
@@ -10511,6 +10464,7 @@
           </m:r>
         </m:oMath>
       </m:oMathPara>
+      <w:br/>
     </w:p>
     <w:p>
       <w:pPr>
@@ -10527,14 +10481,9 @@
 </w:document>
 </file>
 
-<file path=word/footnotes.xml><?xml version="1.0" encoding="utf-8"?>
-<w:footnotes xmlns:w="http://schemas.openxmlformats.org/wordprocessingml/2006/main" xmlns:m="http://schemas.openxmlformats.org/officeDocument/2006/math" xmlns:r="http://schemas.openxmlformats.org/officeDocument/2006/relationships" xmlns:o="urn:schemas-microsoft-com:office:office" xmlns:v="urn:schemas-microsoft-com:vml" xmlns:w10="urn:schemas-microsoft-com:office:word" xmlns:a="http://schemas.openxmlformats.org/drawingml/2006/main" xmlns:pic="http://schemas.openxmlformats.org/drawingml/2006/picture" xmlns:wp="http://schemas.openxmlformats.org/drawingml/2006/wordprocessingDrawing"/>
-</file>
-
 <file path=word/numbering.xml><?xml version="1.0" encoding="utf-8"?>
 <w:numbering xmlns:w="http://schemas.openxmlformats.org/wordprocessingml/2006/main">
   <w:abstractNum w:abstractNumId="0">
-    <w:nsid w:val="5199fafa"/>
     <w:multiLevelType w:val="multilevel"/>
     <w:lvl w:ilvl="0">
       <w:numFmt w:val="bullet"/>
@@ -10615,7 +10564,6 @@
     </w:lvl>
   </w:abstractNum>
   <w:abstractNum w:abstractNumId="3">
-    <w:nsid w:val="6c1e438d"/>
     <w:multiLevelType w:val="multilevel"/>
     <w:lvl w:ilvl="0">
       <w:numFmt w:val="bullet"/>
@@ -10696,7 +10644,6 @@
     </w:lvl>
   </w:abstractNum>
   <w:abstractNum w:abstractNumId="2">
-    <w:nsid w:val="ce5ccf18"/>
     <w:multiLevelType w:val="multilevel"/>
     <w:lvl w:ilvl="0">
       <w:start w:val="1"/>
@@ -10784,7 +10731,6 @@
     </w:lvl>
   </w:abstractNum>
   <w:abstractNum w:abstractNumId="4">
-    <w:nsid w:val="623f48b5"/>
     <w:multiLevelType w:val="multilevel"/>
     <w:lvl w:ilvl="0">
       <w:start w:val="5"/>
@@ -11190,8 +11136,8 @@
       <w:i/>
     </w:rPr>
   </w:style>
-  <w:style w:type="paragraph" w:styleId="ImageCaption">
-    <w:name w:val="Image Caption"/>
+  <w:style w:type="paragraph" w:styleId="PictureCaption">
+    <w:name w:val="Picture Caption"/>
     <w:basedOn w:val="Normal"/>
     <w:link w:val="BodyTextChar"/>
     <w:pPr>
@@ -11214,15 +11160,15 @@
       <w:sz w:val="22"/>
     </w:rPr>
   </w:style>
-  <w:style w:type="character" w:customStyle="1" w:styleId="FootnoteRef">
-    <w:name w:val="Footnote Ref"/>
+  <w:style w:type="character" w:customStyle="1" w:styleId="FootnoteReference">
+    <w:name w:val="Footnote Reference"/>
     <w:basedOn w:val="BodyTextChar"/>
     <w:rPr>
       <w:vertAlign w:val="superscript"/>
     </w:rPr>
   </w:style>
-  <w:style w:type="character" w:customStyle="1" w:styleId="Link">
-    <w:name w:val="Link"/>
+  <w:style w:type="character" w:customStyle="1" w:styleId="Hyperlink">
+    <w:name w:val="Hyperlink"/>
     <w:basedOn w:val="BodyTextChar"/>
     <w:rPr>
       <w:color w:val="4F81BD" w:themeColor="accent1"/>

</xml_diff>